<commit_message>
Adicionada a pasta de JS ES6
</commit_message>
<xml_diff>
--- a/Extra - Basico em JavaScript/Java Script – Primeiros passos.docx
+++ b/Extra - Basico em JavaScript/Java Script – Primeiros passos.docx
@@ -158,21 +158,7 @@
         <w:rPr>
           <w:rFonts w:ascii="Times New Roman" w:hAnsi="Times New Roman" w:cs="Times New Roman"/>
         </w:rPr>
-        <w:t xml:space="preserve"> </w:t>
-      </w:r>
-      <w:proofErr w:type="gramStart"/>
-      <w:r>
-        <w:rPr>
-          <w:rFonts w:ascii="Times New Roman" w:hAnsi="Times New Roman" w:cs="Times New Roman"/>
-        </w:rPr>
-        <w:t>=“</w:t>
-      </w:r>
-      <w:proofErr w:type="gramEnd"/>
-      <w:r>
-        <w:rPr>
-          <w:rFonts w:ascii="Times New Roman" w:hAnsi="Times New Roman" w:cs="Times New Roman"/>
-        </w:rPr>
-        <w:t xml:space="preserve">nome_do_arquivo.js ou </w:t>
+        <w:t xml:space="preserve"> =“nome_do_arquivo.js ou </w:t>
       </w:r>
       <w:proofErr w:type="spellStart"/>
       <w:r>
@@ -551,21 +537,7 @@
         <w:rPr>
           <w:rFonts w:ascii="Times New Roman" w:hAnsi="Times New Roman" w:cs="Times New Roman"/>
         </w:rPr>
-        <w:t>O JS possui tipagem fraca, ou seja, a declaração acontece dinamicamente, com a linguagem entendendo que 1 é um número e que “</w:t>
-      </w:r>
-      <w:proofErr w:type="gramStart"/>
-      <w:r>
-        <w:rPr>
-          <w:rFonts w:ascii="Times New Roman" w:hAnsi="Times New Roman" w:cs="Times New Roman"/>
-        </w:rPr>
-        <w:t>1”(</w:t>
-      </w:r>
-      <w:proofErr w:type="gramEnd"/>
-      <w:r>
-        <w:rPr>
-          <w:rFonts w:ascii="Times New Roman" w:hAnsi="Times New Roman" w:cs="Times New Roman"/>
-        </w:rPr>
-        <w:t xml:space="preserve">entre aspas) é </w:t>
+        <w:t xml:space="preserve">O JS possui tipagem fraca, ou seja, a declaração acontece dinamicamente, com a linguagem entendendo que 1 é um número e que “1”(entre aspas) é </w:t>
       </w:r>
       <w:proofErr w:type="spellStart"/>
       <w:r>
@@ -826,7 +798,6 @@
           <w:rFonts w:ascii="Times New Roman" w:hAnsi="Times New Roman" w:cs="Times New Roman"/>
         </w:rPr>
       </w:pPr>
-      <w:proofErr w:type="gramStart"/>
       <w:r>
         <w:rPr>
           <w:rFonts w:ascii="Times New Roman" w:hAnsi="Times New Roman" w:cs="Times New Roman"/>
@@ -836,7 +807,6 @@
         <w:t>console.log(</w:t>
       </w:r>
       <w:proofErr w:type="spellStart"/>
-      <w:proofErr w:type="gramEnd"/>
       <w:r>
         <w:rPr>
           <w:rFonts w:ascii="Times New Roman" w:hAnsi="Times New Roman" w:cs="Times New Roman"/>
@@ -923,7 +893,6 @@
         <w:t xml:space="preserve"> = </w:t>
       </w:r>
       <w:proofErr w:type="spellStart"/>
-      <w:proofErr w:type="gramStart"/>
       <w:r>
         <w:rPr>
           <w:rFonts w:ascii="Times New Roman" w:hAnsi="Times New Roman" w:cs="Times New Roman"/>
@@ -939,16 +908,7 @@
           <w:i/>
           <w:iCs/>
         </w:rPr>
-        <w:t>(</w:t>
-      </w:r>
-      <w:proofErr w:type="gramEnd"/>
-      <w:r>
-        <w:rPr>
-          <w:rFonts w:ascii="Times New Roman" w:hAnsi="Times New Roman" w:cs="Times New Roman"/>
-          <w:i/>
-          <w:iCs/>
-        </w:rPr>
-        <w:t>) {}</w:t>
+        <w:t>() {}</w:t>
       </w:r>
     </w:p>
     <w:p>
@@ -1087,14 +1047,7 @@
         <w:rPr>
           <w:rFonts w:ascii="Times New Roman" w:hAnsi="Times New Roman" w:cs="Times New Roman"/>
         </w:rPr>
-        <w:t xml:space="preserve"> Que apresenta escopo local de bloco, não pode ter seu valor alterado. Seu tipo é somente leitura e tem valor o valor inicial obrigatório, diferente </w:t>
-      </w:r>
-      <w:proofErr w:type="gramStart"/>
-      <w:r>
-        <w:rPr>
-          <w:rFonts w:ascii="Times New Roman" w:hAnsi="Times New Roman" w:cs="Times New Roman"/>
-        </w:rPr>
-        <w:t xml:space="preserve">da </w:t>
+        <w:t xml:space="preserve"> Que apresenta escopo local de bloco, não pode ter seu valor alterado. Seu tipo é somente leitura e tem valor o valor inicial obrigatório, diferente da </w:t>
       </w:r>
       <w:r>
         <w:rPr>
@@ -1104,7 +1057,6 @@
         </w:rPr>
         <w:t>var</w:t>
       </w:r>
-      <w:proofErr w:type="gramEnd"/>
       <w:r>
         <w:rPr>
           <w:rFonts w:ascii="Times New Roman" w:hAnsi="Times New Roman" w:cs="Times New Roman"/>
@@ -1303,25 +1255,7 @@
           <w:i/>
           <w:iCs/>
         </w:rPr>
-        <w:t xml:space="preserve"> </w:t>
-      </w:r>
-      <w:proofErr w:type="gramStart"/>
-      <w:r>
-        <w:rPr>
-          <w:rFonts w:ascii="Times New Roman" w:hAnsi="Times New Roman" w:cs="Times New Roman"/>
-          <w:i/>
-          <w:iCs/>
-        </w:rPr>
-        <w:t>NOME(</w:t>
-      </w:r>
-      <w:proofErr w:type="gramEnd"/>
-      <w:r>
-        <w:rPr>
-          <w:rFonts w:ascii="Times New Roman" w:hAnsi="Times New Roman" w:cs="Times New Roman"/>
-          <w:i/>
-          <w:iCs/>
-        </w:rPr>
-        <w:t xml:space="preserve">){ </w:t>
+        <w:t xml:space="preserve"> NOME(){ </w:t>
       </w:r>
     </w:p>
     <w:p>
@@ -1757,16 +1691,8 @@
         <w:rPr>
           <w:rFonts w:ascii="Times New Roman" w:hAnsi="Times New Roman" w:cs="Times New Roman"/>
         </w:rPr>
-        <w:t xml:space="preserve">(Menor que) = 7 &lt; </w:t>
-      </w:r>
-      <w:proofErr w:type="gramStart"/>
-      <w:r>
-        <w:rPr>
-          <w:rFonts w:ascii="Times New Roman" w:hAnsi="Times New Roman" w:cs="Times New Roman"/>
-        </w:rPr>
-        <w:t>3  False</w:t>
-      </w:r>
-      <w:proofErr w:type="gramEnd"/>
+        <w:t>(Menor que) = 7 &lt; 3  False</w:t>
+      </w:r>
     </w:p>
     <w:p>
       <w:pPr>
@@ -1959,7 +1885,6 @@
           <w:rFonts w:ascii="Times New Roman" w:hAnsi="Times New Roman" w:cs="Times New Roman"/>
         </w:rPr>
       </w:pPr>
-      <w:proofErr w:type="gramStart"/>
       <w:r>
         <w:rPr>
           <w:rFonts w:ascii="Times New Roman" w:hAnsi="Times New Roman" w:cs="Times New Roman"/>
@@ -1976,7 +1901,6 @@
         </w:rPr>
         <w:t>!-</w:t>
       </w:r>
-      <w:proofErr w:type="gramEnd"/>
       <w:r>
         <w:rPr>
           <w:rFonts w:ascii="Times New Roman" w:hAnsi="Times New Roman" w:cs="Times New Roman"/>
@@ -2036,14 +1960,29 @@
       <w:pPr>
         <w:rPr>
           <w:rFonts w:ascii="Times New Roman" w:hAnsi="Times New Roman" w:cs="Times New Roman"/>
-        </w:rPr>
-      </w:pPr>
-      <w:r>
-        <w:rPr>
-          <w:rFonts w:ascii="Times New Roman" w:hAnsi="Times New Roman" w:cs="Times New Roman"/>
           <w:b/>
           <w:bCs/>
         </w:rPr>
+        <w:sectPr>
+          <w:pgSz w:w="11906" w:h="16838"/>
+          <w:pgMar w:top="1417" w:right="1701" w:bottom="1417" w:left="1701" w:header="708" w:footer="708" w:gutter="0"/>
+          <w:cols w:space="708"/>
+          <w:docGrid w:linePitch="360"/>
+        </w:sectPr>
+      </w:pPr>
+    </w:p>
+    <w:p>
+      <w:pPr>
+        <w:rPr>
+          <w:rFonts w:ascii="Times New Roman" w:hAnsi="Times New Roman" w:cs="Times New Roman"/>
+        </w:rPr>
+      </w:pPr>
+      <w:r>
+        <w:rPr>
+          <w:rFonts w:ascii="Times New Roman" w:hAnsi="Times New Roman" w:cs="Times New Roman"/>
+          <w:b/>
+          <w:bCs/>
+        </w:rPr>
         <w:t>(+)</w:t>
       </w:r>
       <w:r>
@@ -2163,6 +2102,20 @@
         <w:rPr>
           <w:rFonts w:ascii="Times New Roman" w:hAnsi="Times New Roman" w:cs="Times New Roman"/>
         </w:rPr>
+        <w:sectPr>
+          <w:type w:val="continuous"/>
+          <w:pgSz w:w="11906" w:h="16838"/>
+          <w:pgMar w:top="1417" w:right="1701" w:bottom="1417" w:left="1701" w:header="708" w:footer="708" w:gutter="0"/>
+          <w:cols w:num="2" w:space="708"/>
+          <w:docGrid w:linePitch="360"/>
+        </w:sectPr>
+      </w:pPr>
+    </w:p>
+    <w:p>
+      <w:pPr>
+        <w:rPr>
+          <w:rFonts w:ascii="Times New Roman" w:hAnsi="Times New Roman" w:cs="Times New Roman"/>
+        </w:rPr>
       </w:pPr>
     </w:p>
     <w:p>
@@ -2187,23 +2140,13 @@
           <w:iCs/>
         </w:rPr>
       </w:pPr>
-      <w:proofErr w:type="gramStart"/>
-      <w:r>
-        <w:rPr>
-          <w:rFonts w:ascii="Times New Roman" w:hAnsi="Times New Roman" w:cs="Times New Roman"/>
-          <w:i/>
-          <w:iCs/>
-        </w:rPr>
-        <w:t>console.log(</w:t>
-      </w:r>
-      <w:proofErr w:type="gramEnd"/>
-      <w:r>
-        <w:rPr>
-          <w:rFonts w:ascii="Times New Roman" w:hAnsi="Times New Roman" w:cs="Times New Roman"/>
-          <w:i/>
-          <w:iCs/>
-        </w:rPr>
-        <w:t>a &amp;&amp; b);</w:t>
+      <w:r>
+        <w:rPr>
+          <w:rFonts w:ascii="Times New Roman" w:hAnsi="Times New Roman" w:cs="Times New Roman"/>
+          <w:i/>
+          <w:iCs/>
+        </w:rPr>
+        <w:t>console.log(a &amp;&amp; b);</w:t>
       </w:r>
     </w:p>
     <w:p>
@@ -2215,23 +2158,13 @@
           <w:iCs/>
         </w:rPr>
       </w:pPr>
-      <w:proofErr w:type="gramStart"/>
-      <w:r>
-        <w:rPr>
-          <w:rFonts w:ascii="Times New Roman" w:hAnsi="Times New Roman" w:cs="Times New Roman"/>
-          <w:i/>
-          <w:iCs/>
-        </w:rPr>
-        <w:t>console.log(</w:t>
-      </w:r>
-      <w:proofErr w:type="gramEnd"/>
-      <w:r>
-        <w:rPr>
-          <w:rFonts w:ascii="Times New Roman" w:hAnsi="Times New Roman" w:cs="Times New Roman"/>
-          <w:i/>
-          <w:iCs/>
-        </w:rPr>
-        <w:t>a || b);</w:t>
+      <w:r>
+        <w:rPr>
+          <w:rFonts w:ascii="Times New Roman" w:hAnsi="Times New Roman" w:cs="Times New Roman"/>
+          <w:i/>
+          <w:iCs/>
+        </w:rPr>
+        <w:t>console.log(a || b);</w:t>
       </w:r>
     </w:p>
     <w:p>
@@ -2243,23 +2176,13 @@
           <w:iCs/>
         </w:rPr>
       </w:pPr>
-      <w:proofErr w:type="gramStart"/>
-      <w:r>
-        <w:rPr>
-          <w:rFonts w:ascii="Times New Roman" w:hAnsi="Times New Roman" w:cs="Times New Roman"/>
-          <w:i/>
-          <w:iCs/>
-        </w:rPr>
-        <w:t>console.log(</w:t>
-      </w:r>
-      <w:proofErr w:type="gramEnd"/>
-      <w:r>
-        <w:rPr>
-          <w:rFonts w:ascii="Times New Roman" w:hAnsi="Times New Roman" w:cs="Times New Roman"/>
-          <w:i/>
-          <w:iCs/>
-        </w:rPr>
-        <w:t>!b &amp;&amp; a);</w:t>
+      <w:r>
+        <w:rPr>
+          <w:rFonts w:ascii="Times New Roman" w:hAnsi="Times New Roman" w:cs="Times New Roman"/>
+          <w:i/>
+          <w:iCs/>
+        </w:rPr>
+        <w:t>console.log(!b &amp;&amp; a);</w:t>
       </w:r>
     </w:p>
     <w:p>
@@ -2271,23 +2194,13 @@
           <w:iCs/>
         </w:rPr>
       </w:pPr>
-      <w:proofErr w:type="gramStart"/>
-      <w:r>
-        <w:rPr>
-          <w:rFonts w:ascii="Times New Roman" w:hAnsi="Times New Roman" w:cs="Times New Roman"/>
-          <w:i/>
-          <w:iCs/>
-        </w:rPr>
-        <w:t>console.log(</w:t>
-      </w:r>
-      <w:proofErr w:type="gramEnd"/>
-      <w:r>
-        <w:rPr>
-          <w:rFonts w:ascii="Times New Roman" w:hAnsi="Times New Roman" w:cs="Times New Roman"/>
-          <w:i/>
-          <w:iCs/>
-        </w:rPr>
-        <w:t>x == c);</w:t>
+      <w:r>
+        <w:rPr>
+          <w:rFonts w:ascii="Times New Roman" w:hAnsi="Times New Roman" w:cs="Times New Roman"/>
+          <w:i/>
+          <w:iCs/>
+        </w:rPr>
+        <w:t>console.log(x == c);</w:t>
       </w:r>
     </w:p>
     <w:p>
@@ -2297,23 +2210,13 @@
           <w:rFonts w:ascii="Times New Roman" w:hAnsi="Times New Roman" w:cs="Times New Roman"/>
         </w:rPr>
       </w:pPr>
-      <w:proofErr w:type="gramStart"/>
-      <w:r>
-        <w:rPr>
-          <w:rFonts w:ascii="Times New Roman" w:hAnsi="Times New Roman" w:cs="Times New Roman"/>
-          <w:i/>
-          <w:iCs/>
-        </w:rPr>
-        <w:t>console.log(</w:t>
-      </w:r>
-      <w:proofErr w:type="gramEnd"/>
-      <w:r>
-        <w:rPr>
-          <w:rFonts w:ascii="Times New Roman" w:hAnsi="Times New Roman" w:cs="Times New Roman"/>
-          <w:i/>
-          <w:iCs/>
-        </w:rPr>
-        <w:t>x === z);</w:t>
+      <w:r>
+        <w:rPr>
+          <w:rFonts w:ascii="Times New Roman" w:hAnsi="Times New Roman" w:cs="Times New Roman"/>
+          <w:i/>
+          <w:iCs/>
+        </w:rPr>
+        <w:t>console.log(x === z);</w:t>
       </w:r>
     </w:p>
     <w:p>
@@ -2563,7 +2466,6 @@
         <w:t>Console.log(</w:t>
       </w:r>
       <w:proofErr w:type="spellStart"/>
-      <w:proofErr w:type="gramStart"/>
       <w:r>
         <w:rPr>
           <w:rFonts w:ascii="Times New Roman" w:hAnsi="Times New Roman" w:cs="Times New Roman"/>
@@ -2579,16 +2481,7 @@
           <w:i/>
           <w:iCs/>
         </w:rPr>
-        <w:t>[</w:t>
-      </w:r>
-      <w:proofErr w:type="gramEnd"/>
-      <w:r>
-        <w:rPr>
-          <w:rFonts w:ascii="Times New Roman" w:hAnsi="Times New Roman" w:cs="Times New Roman"/>
-          <w:i/>
-          <w:iCs/>
-        </w:rPr>
-        <w:t>0])</w:t>
+        <w:t>[0])</w:t>
       </w:r>
       <w:r>
         <w:rPr>
@@ -2673,7 +2566,6 @@
         </w:rPr>
       </w:pPr>
       <w:proofErr w:type="spellStart"/>
-      <w:proofErr w:type="gramStart"/>
       <w:r>
         <w:rPr>
           <w:rFonts w:ascii="Times New Roman" w:hAnsi="Times New Roman" w:cs="Times New Roman"/>
@@ -2687,15 +2579,7 @@
           <w:rFonts w:ascii="Times New Roman" w:hAnsi="Times New Roman" w:cs="Times New Roman"/>
           <w:bCs/>
         </w:rPr>
-        <w:t>(</w:t>
-      </w:r>
-      <w:proofErr w:type="gramEnd"/>
-      <w:r>
-        <w:rPr>
-          <w:rFonts w:ascii="Times New Roman" w:hAnsi="Times New Roman" w:cs="Times New Roman"/>
-          <w:bCs/>
-        </w:rPr>
-        <w:t xml:space="preserve">) – itera um </w:t>
+        <w:t xml:space="preserve">() – itera um </w:t>
       </w:r>
       <w:proofErr w:type="spellStart"/>
       <w:r>
@@ -2722,7 +2606,6 @@
         </w:rPr>
       </w:pPr>
       <w:proofErr w:type="spellStart"/>
-      <w:proofErr w:type="gramStart"/>
       <w:r>
         <w:rPr>
           <w:rFonts w:ascii="Times New Roman" w:hAnsi="Times New Roman" w:cs="Times New Roman"/>
@@ -2736,15 +2619,7 @@
           <w:rFonts w:ascii="Times New Roman" w:hAnsi="Times New Roman" w:cs="Times New Roman"/>
           <w:bCs/>
         </w:rPr>
-        <w:t>(</w:t>
-      </w:r>
-      <w:proofErr w:type="gramEnd"/>
-      <w:r>
-        <w:rPr>
-          <w:rFonts w:ascii="Times New Roman" w:hAnsi="Times New Roman" w:cs="Times New Roman"/>
-          <w:bCs/>
-        </w:rPr>
-        <w:t xml:space="preserve">) – </w:t>
+        <w:t xml:space="preserve">() – </w:t>
       </w:r>
       <w:proofErr w:type="spellStart"/>
       <w:r>
@@ -2787,7 +2662,6 @@
         </w:rPr>
       </w:pPr>
       <w:proofErr w:type="spellStart"/>
-      <w:proofErr w:type="gramStart"/>
       <w:r>
         <w:rPr>
           <w:rFonts w:ascii="Times New Roman" w:hAnsi="Times New Roman" w:cs="Times New Roman"/>
@@ -2801,15 +2675,7 @@
           <w:rFonts w:ascii="Times New Roman" w:hAnsi="Times New Roman" w:cs="Times New Roman"/>
           <w:bCs/>
         </w:rPr>
-        <w:t>(</w:t>
-      </w:r>
-      <w:proofErr w:type="gramEnd"/>
-      <w:r>
-        <w:rPr>
-          <w:rFonts w:ascii="Times New Roman" w:hAnsi="Times New Roman" w:cs="Times New Roman"/>
-          <w:bCs/>
-        </w:rPr>
-        <w:t xml:space="preserve">) – adiciona item  no início do </w:t>
+        <w:t xml:space="preserve">() – adiciona item  no início do </w:t>
       </w:r>
       <w:proofErr w:type="spellStart"/>
       <w:r>
@@ -2835,21 +2701,12 @@
           <w:bCs/>
         </w:rPr>
       </w:pPr>
-      <w:proofErr w:type="gramStart"/>
-      <w:r>
-        <w:rPr>
-          <w:rFonts w:ascii="Times New Roman" w:hAnsi="Times New Roman" w:cs="Times New Roman"/>
-          <w:bCs/>
-        </w:rPr>
-        <w:t>pop(</w:t>
-      </w:r>
-      <w:proofErr w:type="gramEnd"/>
-      <w:r>
-        <w:rPr>
-          <w:rFonts w:ascii="Times New Roman" w:hAnsi="Times New Roman" w:cs="Times New Roman"/>
-          <w:bCs/>
-        </w:rPr>
-        <w:t xml:space="preserve">) – Remove o item no final do </w:t>
+      <w:r>
+        <w:rPr>
+          <w:rFonts w:ascii="Times New Roman" w:hAnsi="Times New Roman" w:cs="Times New Roman"/>
+          <w:bCs/>
+        </w:rPr>
+        <w:t xml:space="preserve">pop() – Remove o item no final do </w:t>
       </w:r>
       <w:proofErr w:type="spellStart"/>
       <w:r>
@@ -2875,21 +2732,12 @@
           <w:bCs/>
         </w:rPr>
       </w:pPr>
-      <w:proofErr w:type="gramStart"/>
-      <w:r>
-        <w:rPr>
-          <w:rFonts w:ascii="Times New Roman" w:hAnsi="Times New Roman" w:cs="Times New Roman"/>
-          <w:bCs/>
-        </w:rPr>
-        <w:t>shift(</w:t>
-      </w:r>
-      <w:proofErr w:type="gramEnd"/>
-      <w:r>
-        <w:rPr>
-          <w:rFonts w:ascii="Times New Roman" w:hAnsi="Times New Roman" w:cs="Times New Roman"/>
-          <w:bCs/>
-        </w:rPr>
-        <w:t xml:space="preserve">) – remove o item no início do </w:t>
+      <w:r>
+        <w:rPr>
+          <w:rFonts w:ascii="Times New Roman" w:hAnsi="Times New Roman" w:cs="Times New Roman"/>
+          <w:bCs/>
+        </w:rPr>
+        <w:t xml:space="preserve">shift() – remove o item no início do </w:t>
       </w:r>
       <w:proofErr w:type="spellStart"/>
       <w:r>
@@ -2916,96 +2764,100 @@
         </w:rPr>
       </w:pPr>
       <w:proofErr w:type="spellStart"/>
-      <w:proofErr w:type="gramStart"/>
+      <w:r>
+        <w:rPr>
+          <w:rFonts w:ascii="Times New Roman" w:hAnsi="Times New Roman" w:cs="Times New Roman"/>
+          <w:bCs/>
+        </w:rPr>
+        <w:t>indexOf</w:t>
+      </w:r>
+      <w:proofErr w:type="spellEnd"/>
+      <w:r>
+        <w:rPr>
+          <w:rFonts w:ascii="Times New Roman" w:hAnsi="Times New Roman" w:cs="Times New Roman"/>
+          <w:bCs/>
+        </w:rPr>
+        <w:t>() – Retorna o índice de um valor;</w:t>
+      </w:r>
+    </w:p>
+    <w:p>
+      <w:pPr>
+        <w:rPr>
+          <w:rFonts w:ascii="Times New Roman" w:hAnsi="Times New Roman" w:cs="Times New Roman"/>
+          <w:bCs/>
+        </w:rPr>
+      </w:pPr>
+      <w:proofErr w:type="spellStart"/>
+      <w:r>
+        <w:rPr>
+          <w:rFonts w:ascii="Times New Roman" w:hAnsi="Times New Roman" w:cs="Times New Roman"/>
+          <w:bCs/>
+        </w:rPr>
+        <w:t>splice</w:t>
+      </w:r>
+      <w:proofErr w:type="spellEnd"/>
+      <w:r>
+        <w:rPr>
+          <w:rFonts w:ascii="Times New Roman" w:hAnsi="Times New Roman" w:cs="Times New Roman"/>
+          <w:bCs/>
+        </w:rPr>
+        <w:t>() – remove ou substitui um item pelo índice;</w:t>
+      </w:r>
+    </w:p>
+    <w:p>
+      <w:pPr>
+        <w:rPr>
+          <w:rFonts w:ascii="Times New Roman" w:hAnsi="Times New Roman" w:cs="Times New Roman"/>
+          <w:bCs/>
+        </w:rPr>
+      </w:pPr>
+      <w:proofErr w:type="spellStart"/>
+      <w:r>
+        <w:rPr>
+          <w:rFonts w:ascii="Times New Roman" w:hAnsi="Times New Roman" w:cs="Times New Roman"/>
+          <w:bCs/>
+        </w:rPr>
+        <w:t>slice</w:t>
+      </w:r>
+      <w:proofErr w:type="spellEnd"/>
+      <w:r>
+        <w:rPr>
+          <w:rFonts w:ascii="Times New Roman" w:hAnsi="Times New Roman" w:cs="Times New Roman"/>
+          <w:bCs/>
+        </w:rPr>
+        <w:t xml:space="preserve">() -retorna uma parte de um </w:t>
+      </w:r>
+      <w:proofErr w:type="spellStart"/>
+      <w:r>
+        <w:rPr>
+          <w:rFonts w:ascii="Times New Roman" w:hAnsi="Times New Roman" w:cs="Times New Roman"/>
+          <w:bCs/>
+        </w:rPr>
+        <w:t>array</w:t>
+      </w:r>
+      <w:proofErr w:type="spellEnd"/>
+      <w:r>
+        <w:rPr>
+          <w:rFonts w:ascii="Times New Roman" w:hAnsi="Times New Roman" w:cs="Times New Roman"/>
+          <w:bCs/>
+        </w:rPr>
+        <w:t xml:space="preserve"> existente.</w:t>
+      </w:r>
+    </w:p>
+    <w:p>
+      <w:pPr>
+        <w:rPr>
+          <w:rFonts w:ascii="Times New Roman" w:hAnsi="Times New Roman" w:cs="Times New Roman"/>
+          <w:bCs/>
+        </w:rPr>
+      </w:pPr>
       <w:r>
         <w:rPr>
           <w:rFonts w:ascii="Times New Roman" w:hAnsi="Times New Roman" w:cs="Times New Roman"/>
           <w:bCs/>
         </w:rPr>
         <w:lastRenderedPageBreak/>
-        <w:t>indexOf</w:t>
-      </w:r>
-      <w:proofErr w:type="spellEnd"/>
-      <w:r>
-        <w:rPr>
-          <w:rFonts w:ascii="Times New Roman" w:hAnsi="Times New Roman" w:cs="Times New Roman"/>
-          <w:bCs/>
-        </w:rPr>
-        <w:t>(</w:t>
-      </w:r>
-      <w:proofErr w:type="gramEnd"/>
-      <w:r>
-        <w:rPr>
-          <w:rFonts w:ascii="Times New Roman" w:hAnsi="Times New Roman" w:cs="Times New Roman"/>
-          <w:bCs/>
-        </w:rPr>
-        <w:t>) – Retorna o índice de um valor;</w:t>
-      </w:r>
-    </w:p>
-    <w:p>
-      <w:pPr>
-        <w:rPr>
-          <w:rFonts w:ascii="Times New Roman" w:hAnsi="Times New Roman" w:cs="Times New Roman"/>
-          <w:bCs/>
-        </w:rPr>
-      </w:pPr>
-      <w:proofErr w:type="spellStart"/>
-      <w:proofErr w:type="gramStart"/>
-      <w:r>
-        <w:rPr>
-          <w:rFonts w:ascii="Times New Roman" w:hAnsi="Times New Roman" w:cs="Times New Roman"/>
-          <w:bCs/>
-        </w:rPr>
-        <w:t>splice</w:t>
-      </w:r>
-      <w:proofErr w:type="spellEnd"/>
-      <w:r>
-        <w:rPr>
-          <w:rFonts w:ascii="Times New Roman" w:hAnsi="Times New Roman" w:cs="Times New Roman"/>
-          <w:bCs/>
-        </w:rPr>
-        <w:t>(</w:t>
-      </w:r>
-      <w:proofErr w:type="gramEnd"/>
-      <w:r>
-        <w:rPr>
-          <w:rFonts w:ascii="Times New Roman" w:hAnsi="Times New Roman" w:cs="Times New Roman"/>
-          <w:bCs/>
-        </w:rPr>
-        <w:t>) – remove ou substitui um item pelo índice;</w:t>
-      </w:r>
-    </w:p>
-    <w:p>
-      <w:pPr>
-        <w:rPr>
-          <w:rFonts w:ascii="Times New Roman" w:hAnsi="Times New Roman" w:cs="Times New Roman"/>
-          <w:bCs/>
-        </w:rPr>
-      </w:pPr>
-      <w:proofErr w:type="spellStart"/>
-      <w:proofErr w:type="gramStart"/>
-      <w:r>
-        <w:rPr>
-          <w:rFonts w:ascii="Times New Roman" w:hAnsi="Times New Roman" w:cs="Times New Roman"/>
-          <w:bCs/>
-        </w:rPr>
-        <w:t>slice</w:t>
-      </w:r>
-      <w:proofErr w:type="spellEnd"/>
-      <w:r>
-        <w:rPr>
-          <w:rFonts w:ascii="Times New Roman" w:hAnsi="Times New Roman" w:cs="Times New Roman"/>
-          <w:bCs/>
-        </w:rPr>
-        <w:t>(</w:t>
-      </w:r>
-      <w:proofErr w:type="gramEnd"/>
-      <w:r>
-        <w:rPr>
-          <w:rFonts w:ascii="Times New Roman" w:hAnsi="Times New Roman" w:cs="Times New Roman"/>
-          <w:bCs/>
-        </w:rPr>
-        <w:t xml:space="preserve">) -retorna uma parte de um </w:t>
+        <w:t xml:space="preserve">A estrutura básica de uso é simples, basta declarar o nome da </w:t>
       </w:r>
       <w:proofErr w:type="spellStart"/>
       <w:r>
@@ -3021,37 +2873,6 @@
           <w:rFonts w:ascii="Times New Roman" w:hAnsi="Times New Roman" w:cs="Times New Roman"/>
           <w:bCs/>
         </w:rPr>
-        <w:t xml:space="preserve"> existente.</w:t>
-      </w:r>
-    </w:p>
-    <w:p>
-      <w:pPr>
-        <w:rPr>
-          <w:rFonts w:ascii="Times New Roman" w:hAnsi="Times New Roman" w:cs="Times New Roman"/>
-          <w:bCs/>
-        </w:rPr>
-      </w:pPr>
-      <w:r>
-        <w:rPr>
-          <w:rFonts w:ascii="Times New Roman" w:hAnsi="Times New Roman" w:cs="Times New Roman"/>
-          <w:bCs/>
-        </w:rPr>
-        <w:t xml:space="preserve">A estrutura básica de uso é simples, basta declarar o nome da </w:t>
-      </w:r>
-      <w:proofErr w:type="spellStart"/>
-      <w:r>
-        <w:rPr>
-          <w:rFonts w:ascii="Times New Roman" w:hAnsi="Times New Roman" w:cs="Times New Roman"/>
-          <w:bCs/>
-        </w:rPr>
-        <w:t>array</w:t>
-      </w:r>
-      <w:proofErr w:type="spellEnd"/>
-      <w:r>
-        <w:rPr>
-          <w:rFonts w:ascii="Times New Roman" w:hAnsi="Times New Roman" w:cs="Times New Roman"/>
-          <w:bCs/>
-        </w:rPr>
         <w:t xml:space="preserve"> + função separado por ponto.</w:t>
       </w:r>
     </w:p>
@@ -3194,56 +3015,22 @@
         </w:rPr>
       </w:pPr>
       <w:proofErr w:type="spellStart"/>
-      <w:proofErr w:type="gramStart"/>
-      <w:r>
-        <w:rPr>
-          <w:rFonts w:ascii="Times New Roman" w:hAnsi="Times New Roman" w:cs="Times New Roman"/>
-          <w:i/>
-          <w:iCs/>
-        </w:rPr>
-        <w:t>arrayteste</w:t>
-      </w:r>
-      <w:r>
-        <w:rPr>
-          <w:rFonts w:ascii="Times New Roman" w:hAnsi="Times New Roman" w:cs="Times New Roman"/>
-          <w:i/>
-          <w:iCs/>
-        </w:rPr>
-        <w:t>.</w:t>
-      </w:r>
-      <w:r>
-        <w:rPr>
-          <w:rFonts w:ascii="Times New Roman" w:hAnsi="Times New Roman" w:cs="Times New Roman"/>
-          <w:i/>
-          <w:iCs/>
-        </w:rPr>
-        <w:t>pop</w:t>
-      </w:r>
-      <w:proofErr w:type="spellEnd"/>
-      <w:r>
-        <w:rPr>
-          <w:rFonts w:ascii="Times New Roman" w:hAnsi="Times New Roman" w:cs="Times New Roman"/>
-          <w:i/>
-          <w:iCs/>
-        </w:rPr>
-        <w:t>(</w:t>
-      </w:r>
-      <w:proofErr w:type="gramEnd"/>
-      <w:r>
-        <w:rPr>
-          <w:rFonts w:ascii="Times New Roman" w:hAnsi="Times New Roman" w:cs="Times New Roman"/>
-          <w:i/>
-          <w:iCs/>
-        </w:rPr>
-        <w:t>)</w:t>
-      </w:r>
-      <w:r>
-        <w:rPr>
-          <w:rFonts w:ascii="Times New Roman" w:hAnsi="Times New Roman" w:cs="Times New Roman"/>
-          <w:i/>
-          <w:iCs/>
-        </w:rPr>
-        <w:t>;</w:t>
+      <w:r>
+        <w:rPr>
+          <w:rFonts w:ascii="Times New Roman" w:hAnsi="Times New Roman" w:cs="Times New Roman"/>
+          <w:i/>
+          <w:iCs/>
+        </w:rPr>
+        <w:t>arrayteste.pop</w:t>
+      </w:r>
+      <w:proofErr w:type="spellEnd"/>
+      <w:r>
+        <w:rPr>
+          <w:rFonts w:ascii="Times New Roman" w:hAnsi="Times New Roman" w:cs="Times New Roman"/>
+          <w:i/>
+          <w:iCs/>
+        </w:rPr>
+        <w:t>();</w:t>
       </w:r>
     </w:p>
     <w:p>
@@ -3256,25 +3043,15 @@
         </w:rPr>
       </w:pPr>
       <w:proofErr w:type="spellStart"/>
-      <w:proofErr w:type="gramStart"/>
-      <w:r>
-        <w:rPr>
-          <w:rFonts w:ascii="Times New Roman" w:hAnsi="Times New Roman" w:cs="Times New Roman"/>
-          <w:i/>
-          <w:iCs/>
-        </w:rPr>
-        <w:t>arrayteste.</w:t>
-      </w:r>
-      <w:r>
-        <w:rPr>
-          <w:rFonts w:ascii="Times New Roman" w:hAnsi="Times New Roman" w:cs="Times New Roman"/>
-          <w:i/>
-          <w:iCs/>
-        </w:rPr>
-        <w:t>splice</w:t>
-      </w:r>
-      <w:proofErr w:type="spellEnd"/>
-      <w:proofErr w:type="gramEnd"/>
+      <w:r>
+        <w:rPr>
+          <w:rFonts w:ascii="Times New Roman" w:hAnsi="Times New Roman" w:cs="Times New Roman"/>
+          <w:i/>
+          <w:iCs/>
+        </w:rPr>
+        <w:t>arrayteste.splice</w:t>
+      </w:r>
+      <w:proofErr w:type="spellEnd"/>
       <w:r>
         <w:rPr>
           <w:rFonts w:ascii="Times New Roman" w:hAnsi="Times New Roman" w:cs="Times New Roman"/>
@@ -3469,7 +3246,6 @@
         </w:rPr>
         <w:t>_</w:t>
       </w:r>
-      <w:proofErr w:type="gramStart"/>
       <w:r>
         <w:rPr>
           <w:rFonts w:ascii="Times New Roman" w:hAnsi="Times New Roman" w:cs="Times New Roman"/>
@@ -3485,16 +3261,7 @@
           <w:i/>
           <w:iCs/>
         </w:rPr>
-        <w:t>(</w:t>
-      </w:r>
-      <w:proofErr w:type="gramEnd"/>
-      <w:r>
-        <w:rPr>
-          <w:rFonts w:ascii="Times New Roman" w:hAnsi="Times New Roman" w:cs="Times New Roman"/>
-          <w:i/>
-          <w:iCs/>
-        </w:rPr>
-        <w:t>)</w:t>
+        <w:t>()</w:t>
       </w:r>
     </w:p>
     <w:p>
@@ -3708,7 +3475,6 @@
         <w:t xml:space="preserve">var primeiro = </w:t>
       </w:r>
       <w:proofErr w:type="spellStart"/>
-      <w:proofErr w:type="gramStart"/>
       <w:r>
         <w:rPr>
           <w:rFonts w:ascii="Times New Roman" w:hAnsi="Times New Roman" w:cs="Times New Roman"/>
@@ -3718,7 +3484,6 @@
         <w:t>box.numero</w:t>
       </w:r>
       <w:proofErr w:type="spellEnd"/>
-      <w:proofErr w:type="gramEnd"/>
       <w:r>
         <w:rPr>
           <w:rFonts w:ascii="Times New Roman" w:hAnsi="Times New Roman" w:cs="Times New Roman"/>
@@ -3952,23 +3717,13 @@
           <w:iCs/>
         </w:rPr>
       </w:pPr>
-      <w:proofErr w:type="gramStart"/>
-      <w:r>
-        <w:rPr>
-          <w:rFonts w:ascii="Times New Roman" w:hAnsi="Times New Roman" w:cs="Times New Roman"/>
-          <w:i/>
-          <w:iCs/>
-        </w:rPr>
-        <w:t>console.log(</w:t>
-      </w:r>
-      <w:proofErr w:type="gramEnd"/>
-      <w:r>
-        <w:rPr>
-          <w:rFonts w:ascii="Times New Roman" w:hAnsi="Times New Roman" w:cs="Times New Roman"/>
-          <w:i/>
-          <w:iCs/>
-        </w:rPr>
-        <w:t>“Jogador 1 fez gol”)</w:t>
+      <w:r>
+        <w:rPr>
+          <w:rFonts w:ascii="Times New Roman" w:hAnsi="Times New Roman" w:cs="Times New Roman"/>
+          <w:i/>
+          <w:iCs/>
+        </w:rPr>
+        <w:t>console.log(“Jogador 1 fez gol”)</w:t>
       </w:r>
     </w:p>
     <w:p>
@@ -4035,39 +3790,13 @@
           <w:iCs/>
         </w:rPr>
       </w:pPr>
-      <w:proofErr w:type="gramStart"/>
-      <w:r>
-        <w:rPr>
-          <w:rFonts w:ascii="Times New Roman" w:hAnsi="Times New Roman" w:cs="Times New Roman"/>
-          <w:i/>
-          <w:iCs/>
-        </w:rPr>
-        <w:t>console.log(</w:t>
-      </w:r>
-      <w:proofErr w:type="gramEnd"/>
-      <w:r>
-        <w:rPr>
-          <w:rFonts w:ascii="Times New Roman" w:hAnsi="Times New Roman" w:cs="Times New Roman"/>
-          <w:i/>
-          <w:iCs/>
-        </w:rPr>
-        <w:t xml:space="preserve">“Jogador </w:t>
-      </w:r>
-      <w:r>
-        <w:rPr>
-          <w:rFonts w:ascii="Times New Roman" w:hAnsi="Times New Roman" w:cs="Times New Roman"/>
-          <w:i/>
-          <w:iCs/>
-        </w:rPr>
-        <w:t>2</w:t>
-      </w:r>
-      <w:r>
-        <w:rPr>
-          <w:rFonts w:ascii="Times New Roman" w:hAnsi="Times New Roman" w:cs="Times New Roman"/>
-          <w:i/>
-          <w:iCs/>
-        </w:rPr>
-        <w:t xml:space="preserve"> fez gol”)</w:t>
+      <w:r>
+        <w:rPr>
+          <w:rFonts w:ascii="Times New Roman" w:hAnsi="Times New Roman" w:cs="Times New Roman"/>
+          <w:i/>
+          <w:iCs/>
+        </w:rPr>
+        <w:t>console.log(“Jogador 2 fez gol”)</w:t>
       </w:r>
     </w:p>
     <w:p>
@@ -4122,40 +3851,7 @@
           <w:iCs/>
         </w:rPr>
         <w:tab/>
-      </w:r>
-      <w:proofErr w:type="gramStart"/>
-      <w:r>
-        <w:rPr>
-          <w:rFonts w:ascii="Times New Roman" w:hAnsi="Times New Roman" w:cs="Times New Roman"/>
-          <w:i/>
-          <w:iCs/>
-        </w:rPr>
-        <w:t>console.log(</w:t>
-      </w:r>
-      <w:proofErr w:type="gramEnd"/>
-      <w:r>
-        <w:rPr>
-          <w:rFonts w:ascii="Times New Roman" w:hAnsi="Times New Roman" w:cs="Times New Roman"/>
-          <w:i/>
-          <w:iCs/>
-        </w:rPr>
-        <w:t>“</w:t>
-      </w:r>
-      <w:r>
-        <w:rPr>
-          <w:rFonts w:ascii="Times New Roman" w:hAnsi="Times New Roman" w:cs="Times New Roman"/>
-          <w:i/>
-          <w:iCs/>
-        </w:rPr>
-        <w:t xml:space="preserve">Ninguém </w:t>
-      </w:r>
-      <w:r>
-        <w:rPr>
-          <w:rFonts w:ascii="Times New Roman" w:hAnsi="Times New Roman" w:cs="Times New Roman"/>
-          <w:i/>
-          <w:iCs/>
-        </w:rPr>
-        <w:t>fez gol”)</w:t>
+        <w:t>console.log(“Ninguém fez gol”)</w:t>
       </w:r>
     </w:p>
     <w:p>
@@ -4183,7 +3879,6 @@
         <w:rPr>
           <w:rFonts w:ascii="Times New Roman" w:hAnsi="Times New Roman" w:cs="Times New Roman"/>
         </w:rPr>
-        <w:lastRenderedPageBreak/>
         <w:t xml:space="preserve">Além disso, é possível aninhar condições, ou seja, um </w:t>
       </w:r>
       <w:proofErr w:type="spellStart"/>
@@ -4278,18 +3973,8 @@
           <w:i/>
           <w:iCs/>
         </w:rPr>
-        <w:t xml:space="preserve">&lt; </w:t>
-      </w:r>
-      <w:proofErr w:type="gramStart"/>
-      <w:r>
-        <w:rPr>
-          <w:rFonts w:ascii="Times New Roman" w:hAnsi="Times New Roman" w:cs="Times New Roman"/>
-          <w:i/>
-          <w:iCs/>
-        </w:rPr>
-        <w:t>0){</w:t>
-      </w:r>
-      <w:proofErr w:type="gramEnd"/>
+        <w:t>&lt; 0){</w:t>
+      </w:r>
     </w:p>
     <w:p>
       <w:pPr>
@@ -4330,23 +4015,13 @@
           <w:iCs/>
         </w:rPr>
       </w:pPr>
-      <w:proofErr w:type="gramStart"/>
-      <w:r>
-        <w:rPr>
-          <w:rFonts w:ascii="Times New Roman" w:hAnsi="Times New Roman" w:cs="Times New Roman"/>
-          <w:i/>
-          <w:iCs/>
-        </w:rPr>
-        <w:t>console.log(</w:t>
-      </w:r>
-      <w:proofErr w:type="gramEnd"/>
-      <w:r>
-        <w:rPr>
-          <w:rFonts w:ascii="Times New Roman" w:hAnsi="Times New Roman" w:cs="Times New Roman"/>
-          <w:i/>
-          <w:iCs/>
-        </w:rPr>
-        <w:t>“Jogador 1 fez gol”)</w:t>
+      <w:r>
+        <w:rPr>
+          <w:rFonts w:ascii="Times New Roman" w:hAnsi="Times New Roman" w:cs="Times New Roman"/>
+          <w:i/>
+          <w:iCs/>
+        </w:rPr>
+        <w:t>console.log(“Jogador 1 fez gol”)</w:t>
       </w:r>
     </w:p>
     <w:p>
@@ -4365,6 +4040,7 @@
           <w:i/>
           <w:iCs/>
         </w:rPr>
+        <w:lastRenderedPageBreak/>
         <w:t xml:space="preserve">} </w:t>
       </w:r>
       <w:proofErr w:type="spellStart"/>
@@ -4414,23 +4090,13 @@
           <w:iCs/>
         </w:rPr>
       </w:pPr>
-      <w:proofErr w:type="gramStart"/>
-      <w:r>
-        <w:rPr>
-          <w:rFonts w:ascii="Times New Roman" w:hAnsi="Times New Roman" w:cs="Times New Roman"/>
-          <w:i/>
-          <w:iCs/>
-        </w:rPr>
-        <w:t>console.log(</w:t>
-      </w:r>
-      <w:proofErr w:type="gramEnd"/>
-      <w:r>
-        <w:rPr>
-          <w:rFonts w:ascii="Times New Roman" w:hAnsi="Times New Roman" w:cs="Times New Roman"/>
-          <w:i/>
-          <w:iCs/>
-        </w:rPr>
-        <w:t>“Jogador 2 fez gol”)</w:t>
+      <w:r>
+        <w:rPr>
+          <w:rFonts w:ascii="Times New Roman" w:hAnsi="Times New Roman" w:cs="Times New Roman"/>
+          <w:i/>
+          <w:iCs/>
+        </w:rPr>
+        <w:t>console.log(“Jogador 2 fez gol”)</w:t>
       </w:r>
     </w:p>
     <w:p>
@@ -4487,24 +4153,7 @@
           <w:iCs/>
         </w:rPr>
         <w:tab/>
-      </w:r>
-      <w:proofErr w:type="gramStart"/>
-      <w:r>
-        <w:rPr>
-          <w:rFonts w:ascii="Times New Roman" w:hAnsi="Times New Roman" w:cs="Times New Roman"/>
-          <w:i/>
-          <w:iCs/>
-        </w:rPr>
-        <w:t>console.log(</w:t>
-      </w:r>
-      <w:proofErr w:type="gramEnd"/>
-      <w:r>
-        <w:rPr>
-          <w:rFonts w:ascii="Times New Roman" w:hAnsi="Times New Roman" w:cs="Times New Roman"/>
-          <w:i/>
-          <w:iCs/>
-        </w:rPr>
-        <w:t>“Ninguém fez gol”)</w:t>
+        <w:t>console.log(“Ninguém fez gol”)</w:t>
       </w:r>
     </w:p>
     <w:p>
@@ -4622,13 +4271,7 @@
         <w:rPr>
           <w:rFonts w:ascii="Times New Roman" w:hAnsi="Times New Roman" w:cs="Times New Roman"/>
         </w:rPr>
-        <w:t>Exemplo</w:t>
-      </w:r>
-      <w:r>
-        <w:rPr>
-          <w:rFonts w:ascii="Times New Roman" w:hAnsi="Times New Roman" w:cs="Times New Roman"/>
-        </w:rPr>
-        <w:t>:</w:t>
+        <w:t>Exemplo:</w:t>
       </w:r>
     </w:p>
     <w:p>
@@ -4646,25 +4289,7 @@
           <w:i/>
           <w:iCs/>
         </w:rPr>
-        <w:t>Jog</w:t>
-      </w:r>
-      <w:proofErr w:type="gramStart"/>
-      <w:r>
-        <w:rPr>
-          <w:rFonts w:ascii="Times New Roman" w:hAnsi="Times New Roman" w:cs="Times New Roman"/>
-          <w:i/>
-          <w:iCs/>
-        </w:rPr>
-        <w:t>1 !</w:t>
-      </w:r>
-      <w:proofErr w:type="gramEnd"/>
-      <w:r>
-        <w:rPr>
-          <w:rFonts w:ascii="Times New Roman" w:hAnsi="Times New Roman" w:cs="Times New Roman"/>
-          <w:i/>
-          <w:iCs/>
-        </w:rPr>
-        <w:t>= -1 &amp;&amp; jog2 != -1 ? console.log(“Os jogadores são válidos”) :</w:t>
+        <w:t>Jog1 != -1 &amp;&amp; jog2 != -1 ? console.log(“Os jogadores são válidos”) :</w:t>
       </w:r>
     </w:p>
     <w:p>
@@ -4697,13 +4322,7 @@
         <w:rPr>
           <w:rFonts w:ascii="Times New Roman" w:hAnsi="Times New Roman" w:cs="Times New Roman"/>
         </w:rPr>
-        <w:t>Exemplo</w:t>
-      </w:r>
-      <w:r>
-        <w:rPr>
-          <w:rFonts w:ascii="Times New Roman" w:hAnsi="Times New Roman" w:cs="Times New Roman"/>
-        </w:rPr>
-        <w:t>:</w:t>
+        <w:t>Exemplo:</w:t>
       </w:r>
     </w:p>
     <w:p>
@@ -4729,18 +4348,8 @@
           <w:i/>
           <w:iCs/>
         </w:rPr>
-        <w:t>witch (placar</w:t>
-      </w:r>
-      <w:proofErr w:type="gramStart"/>
-      <w:r>
-        <w:rPr>
-          <w:rFonts w:ascii="Times New Roman" w:hAnsi="Times New Roman" w:cs="Times New Roman"/>
-          <w:i/>
-          <w:iCs/>
-        </w:rPr>
-        <w:t>){</w:t>
-      </w:r>
-      <w:proofErr w:type="gramEnd"/>
+        <w:t>witch (placar){</w:t>
+      </w:r>
     </w:p>
     <w:p>
       <w:pPr>
@@ -4800,24 +4409,7 @@
           <w:iCs/>
         </w:rPr>
         <w:tab/>
-      </w:r>
-      <w:proofErr w:type="gramStart"/>
-      <w:r>
-        <w:rPr>
-          <w:rFonts w:ascii="Times New Roman" w:hAnsi="Times New Roman" w:cs="Times New Roman"/>
-          <w:i/>
-          <w:iCs/>
-        </w:rPr>
-        <w:t>Console.log(</w:t>
-      </w:r>
-      <w:proofErr w:type="gramEnd"/>
-      <w:r>
-        <w:rPr>
-          <w:rFonts w:ascii="Times New Roman" w:hAnsi="Times New Roman" w:cs="Times New Roman"/>
-          <w:i/>
-          <w:iCs/>
-        </w:rPr>
-        <w:t>“Jogador 1 ganhou”)</w:t>
+        <w:t>Console.log(“Jogador 1 ganhou”)</w:t>
       </w:r>
       <w:r>
         <w:rPr>
@@ -4930,24 +4522,7 @@
           <w:iCs/>
         </w:rPr>
         <w:tab/>
-      </w:r>
-      <w:proofErr w:type="gramStart"/>
-      <w:r>
-        <w:rPr>
-          <w:rFonts w:ascii="Times New Roman" w:hAnsi="Times New Roman" w:cs="Times New Roman"/>
-          <w:i/>
-          <w:iCs/>
-        </w:rPr>
-        <w:t>Console.log(</w:t>
-      </w:r>
-      <w:proofErr w:type="gramEnd"/>
-      <w:r>
-        <w:rPr>
-          <w:rFonts w:ascii="Times New Roman" w:hAnsi="Times New Roman" w:cs="Times New Roman"/>
-          <w:i/>
-          <w:iCs/>
-        </w:rPr>
-        <w:t xml:space="preserve">“Jogador </w:t>
+        <w:t xml:space="preserve">Console.log(“Jogador </w:t>
       </w:r>
       <w:r>
         <w:rPr>
@@ -4998,13 +4573,6 @@
           <w:iCs/>
         </w:rPr>
         <w:tab/>
-      </w:r>
-      <w:r>
-        <w:rPr>
-          <w:rFonts w:ascii="Times New Roman" w:hAnsi="Times New Roman" w:cs="Times New Roman"/>
-          <w:i/>
-          <w:iCs/>
-        </w:rPr>
         <w:t>break;</w:t>
       </w:r>
     </w:p>
@@ -5051,48 +4619,7 @@
           <w:iCs/>
         </w:rPr>
         <w:tab/>
-      </w:r>
-      <w:proofErr w:type="gramStart"/>
-      <w:r>
-        <w:rPr>
-          <w:rFonts w:ascii="Times New Roman" w:hAnsi="Times New Roman" w:cs="Times New Roman"/>
-          <w:i/>
-          <w:iCs/>
-        </w:rPr>
-        <w:t>Console.log(</w:t>
-      </w:r>
-      <w:proofErr w:type="gramEnd"/>
-      <w:r>
-        <w:rPr>
-          <w:rFonts w:ascii="Times New Roman" w:hAnsi="Times New Roman" w:cs="Times New Roman"/>
-          <w:i/>
-          <w:iCs/>
-        </w:rPr>
-        <w:t>“</w:t>
-      </w:r>
-      <w:r>
-        <w:rPr>
-          <w:rFonts w:ascii="Times New Roman" w:hAnsi="Times New Roman" w:cs="Times New Roman"/>
-          <w:i/>
-          <w:iCs/>
-        </w:rPr>
-        <w:t>Ninguém</w:t>
-      </w:r>
-      <w:r>
-        <w:rPr>
-          <w:rFonts w:ascii="Times New Roman" w:hAnsi="Times New Roman" w:cs="Times New Roman"/>
-          <w:i/>
-          <w:iCs/>
-        </w:rPr>
-        <w:t xml:space="preserve"> ganhou”)</w:t>
-      </w:r>
-      <w:r>
-        <w:rPr>
-          <w:rFonts w:ascii="Times New Roman" w:hAnsi="Times New Roman" w:cs="Times New Roman"/>
-          <w:i/>
-          <w:iCs/>
-        </w:rPr>
-        <w:t>;</w:t>
+        <w:t>Console.log(“Ninguém ganhou”);</w:t>
       </w:r>
     </w:p>
     <w:p>
@@ -5223,103 +4750,7 @@
           <w:i/>
           <w:iCs/>
         </w:rPr>
-        <w:t xml:space="preserve"> = [“val1”, </w:t>
-      </w:r>
-      <w:r>
-        <w:rPr>
-          <w:rFonts w:ascii="Times New Roman" w:hAnsi="Times New Roman" w:cs="Times New Roman"/>
-          <w:i/>
-          <w:iCs/>
-        </w:rPr>
-        <w:t>[“val</w:t>
-      </w:r>
-      <w:r>
-        <w:rPr>
-          <w:rFonts w:ascii="Times New Roman" w:hAnsi="Times New Roman" w:cs="Times New Roman"/>
-          <w:i/>
-          <w:iCs/>
-        </w:rPr>
-        <w:t>2</w:t>
-      </w:r>
-      <w:r>
-        <w:rPr>
-          <w:rFonts w:ascii="Times New Roman" w:hAnsi="Times New Roman" w:cs="Times New Roman"/>
-          <w:i/>
-          <w:iCs/>
-        </w:rPr>
-        <w:t>”</w:t>
-      </w:r>
-      <w:r>
-        <w:rPr>
-          <w:rFonts w:ascii="Times New Roman" w:hAnsi="Times New Roman" w:cs="Times New Roman"/>
-          <w:i/>
-          <w:iCs/>
-        </w:rPr>
-        <w:t xml:space="preserve">, </w:t>
-      </w:r>
-      <w:r>
-        <w:rPr>
-          <w:rFonts w:ascii="Times New Roman" w:hAnsi="Times New Roman" w:cs="Times New Roman"/>
-          <w:i/>
-          <w:iCs/>
-        </w:rPr>
-        <w:t>[“val</w:t>
-      </w:r>
-      <w:r>
-        <w:rPr>
-          <w:rFonts w:ascii="Times New Roman" w:hAnsi="Times New Roman" w:cs="Times New Roman"/>
-          <w:i/>
-          <w:iCs/>
-        </w:rPr>
-        <w:t>3</w:t>
-      </w:r>
-      <w:r>
-        <w:rPr>
-          <w:rFonts w:ascii="Times New Roman" w:hAnsi="Times New Roman" w:cs="Times New Roman"/>
-          <w:i/>
-          <w:iCs/>
-        </w:rPr>
-        <w:t>”</w:t>
-      </w:r>
-      <w:r>
-        <w:rPr>
-          <w:rFonts w:ascii="Times New Roman" w:hAnsi="Times New Roman" w:cs="Times New Roman"/>
-          <w:i/>
-          <w:iCs/>
-        </w:rPr>
-        <w:t xml:space="preserve">, </w:t>
-      </w:r>
-      <w:r>
-        <w:rPr>
-          <w:rFonts w:ascii="Times New Roman" w:hAnsi="Times New Roman" w:cs="Times New Roman"/>
-          <w:i/>
-          <w:iCs/>
-        </w:rPr>
-        <w:t>[“val</w:t>
-      </w:r>
-      <w:r>
-        <w:rPr>
-          <w:rFonts w:ascii="Times New Roman" w:hAnsi="Times New Roman" w:cs="Times New Roman"/>
-          <w:i/>
-          <w:iCs/>
-        </w:rPr>
-        <w:t>4</w:t>
-      </w:r>
-      <w:r>
-        <w:rPr>
-          <w:rFonts w:ascii="Times New Roman" w:hAnsi="Times New Roman" w:cs="Times New Roman"/>
-          <w:i/>
-          <w:iCs/>
-        </w:rPr>
-        <w:t>”</w:t>
-      </w:r>
-      <w:r>
-        <w:rPr>
-          <w:rFonts w:ascii="Times New Roman" w:hAnsi="Times New Roman" w:cs="Times New Roman"/>
-          <w:i/>
-          <w:iCs/>
-        </w:rPr>
-        <w:t>]</w:t>
+        <w:t xml:space="preserve"> = [“val1”, [“val2”, [“val3”, [“val4”]</w:t>
       </w:r>
     </w:p>
     <w:p>
@@ -5358,7 +4789,6 @@
         <w:t xml:space="preserve"> índice = 0; índice &lt; </w:t>
       </w:r>
       <w:proofErr w:type="spellStart"/>
-      <w:proofErr w:type="gramStart"/>
       <w:r>
         <w:rPr>
           <w:rFonts w:ascii="Times New Roman" w:hAnsi="Times New Roman" w:cs="Times New Roman"/>
@@ -5368,22 +4798,13 @@
         <w:t>obj.length</w:t>
       </w:r>
       <w:proofErr w:type="spellEnd"/>
-      <w:proofErr w:type="gramEnd"/>
-      <w:r>
-        <w:rPr>
-          <w:rFonts w:ascii="Times New Roman" w:hAnsi="Times New Roman" w:cs="Times New Roman"/>
-          <w:i/>
-          <w:iCs/>
-        </w:rPr>
-        <w:t>; índice++)</w:t>
-      </w:r>
-      <w:r>
-        <w:rPr>
-          <w:rFonts w:ascii="Times New Roman" w:hAnsi="Times New Roman" w:cs="Times New Roman"/>
-          <w:i/>
-          <w:iCs/>
-        </w:rPr>
-        <w:t>{</w:t>
+      <w:r>
+        <w:rPr>
+          <w:rFonts w:ascii="Times New Roman" w:hAnsi="Times New Roman" w:cs="Times New Roman"/>
+          <w:i/>
+          <w:iCs/>
+        </w:rPr>
+        <w:t>; índice++){</w:t>
       </w:r>
     </w:p>
     <w:p>
@@ -5561,23 +4982,13 @@
           <w:iCs/>
         </w:rPr>
       </w:pPr>
-      <w:proofErr w:type="gramStart"/>
-      <w:r>
-        <w:rPr>
-          <w:rFonts w:ascii="Times New Roman" w:hAnsi="Times New Roman" w:cs="Times New Roman"/>
-          <w:i/>
-          <w:iCs/>
-        </w:rPr>
-        <w:t>For  (</w:t>
-      </w:r>
-      <w:proofErr w:type="gramEnd"/>
-      <w:r>
-        <w:rPr>
-          <w:rFonts w:ascii="Times New Roman" w:hAnsi="Times New Roman" w:cs="Times New Roman"/>
-          <w:i/>
-          <w:iCs/>
-        </w:rPr>
-        <w:t xml:space="preserve">i </w:t>
+      <w:r>
+        <w:rPr>
+          <w:rFonts w:ascii="Times New Roman" w:hAnsi="Times New Roman" w:cs="Times New Roman"/>
+          <w:i/>
+          <w:iCs/>
+        </w:rPr>
+        <w:t xml:space="preserve">For  (i </w:t>
       </w:r>
       <w:proofErr w:type="spellStart"/>
       <w:r>
@@ -5667,13 +5078,6 @@
           <w:rFonts w:ascii="Times New Roman" w:hAnsi="Times New Roman" w:cs="Times New Roman"/>
         </w:rPr>
       </w:pPr>
-    </w:p>
-    <w:p>
-      <w:pPr>
-        <w:rPr>
-          <w:rFonts w:ascii="Times New Roman" w:hAnsi="Times New Roman" w:cs="Times New Roman"/>
-        </w:rPr>
-      </w:pPr>
       <w:r>
         <w:rPr>
           <w:rFonts w:ascii="Times New Roman" w:hAnsi="Times New Roman" w:cs="Times New Roman"/>
@@ -5956,7 +5360,7 @@
     </w:p>
     <w:p>
       <w:pPr>
-        <w:spacing w:after="0"/>
+        <w:spacing w:after="0" w:line="240" w:lineRule="auto"/>
         <w:rPr>
           <w:rFonts w:ascii="Times New Roman" w:hAnsi="Times New Roman" w:cs="Times New Roman"/>
           <w:i/>
@@ -5974,24 +5378,23 @@
     </w:p>
     <w:p>
       <w:pPr>
-        <w:spacing w:after="0"/>
-        <w:rPr>
-          <w:rFonts w:ascii="Times New Roman" w:hAnsi="Times New Roman" w:cs="Times New Roman"/>
-          <w:i/>
-          <w:iCs/>
-        </w:rPr>
-      </w:pPr>
-    </w:p>
-    <w:p>
-      <w:pPr>
-        <w:spacing w:after="0"/>
-        <w:rPr>
-          <w:rFonts w:ascii="Times New Roman" w:hAnsi="Times New Roman" w:cs="Times New Roman"/>
-          <w:i/>
-          <w:iCs/>
-        </w:rPr>
-      </w:pPr>
-      <w:proofErr w:type="gramStart"/>
+        <w:spacing w:after="0" w:line="240" w:lineRule="auto"/>
+        <w:rPr>
+          <w:rFonts w:ascii="Times New Roman" w:hAnsi="Times New Roman" w:cs="Times New Roman"/>
+          <w:i/>
+          <w:iCs/>
+        </w:rPr>
+      </w:pPr>
+    </w:p>
+    <w:p>
+      <w:pPr>
+        <w:spacing w:after="0" w:line="240" w:lineRule="auto"/>
+        <w:rPr>
+          <w:rFonts w:ascii="Times New Roman" w:hAnsi="Times New Roman" w:cs="Times New Roman"/>
+          <w:i/>
+          <w:iCs/>
+        </w:rPr>
+      </w:pPr>
       <w:r>
         <w:rPr>
           <w:rFonts w:ascii="Times New Roman" w:hAnsi="Times New Roman" w:cs="Times New Roman"/>
@@ -6000,11 +5403,10 @@
         </w:rPr>
         <w:t>do{</w:t>
       </w:r>
-      <w:proofErr w:type="gramEnd"/>
-    </w:p>
-    <w:p>
-      <w:pPr>
-        <w:spacing w:after="0"/>
+    </w:p>
+    <w:p>
+      <w:pPr>
+        <w:spacing w:after="0" w:line="240" w:lineRule="auto"/>
         <w:rPr>
           <w:rFonts w:ascii="Times New Roman" w:hAnsi="Times New Roman" w:cs="Times New Roman"/>
           <w:i/>
@@ -6023,7 +5425,7 @@
     </w:p>
     <w:p>
       <w:pPr>
-        <w:spacing w:after="0"/>
+        <w:spacing w:after="0" w:line="240" w:lineRule="auto"/>
         <w:rPr>
           <w:rFonts w:ascii="Times New Roman" w:hAnsi="Times New Roman" w:cs="Times New Roman"/>
           <w:i/>
@@ -6042,7 +5444,7 @@
     </w:p>
     <w:p>
       <w:pPr>
-        <w:spacing w:after="0"/>
+        <w:spacing w:after="0" w:line="240" w:lineRule="auto"/>
         <w:rPr>
           <w:rFonts w:ascii="Times New Roman" w:hAnsi="Times New Roman" w:cs="Times New Roman"/>
           <w:i/>
@@ -6078,7 +5480,7 @@
     </w:p>
     <w:p>
       <w:pPr>
-        <w:spacing w:after="0"/>
+        <w:spacing w:after="0" w:line="240" w:lineRule="auto"/>
         <w:rPr>
           <w:rFonts w:ascii="Times New Roman" w:hAnsi="Times New Roman" w:cs="Times New Roman"/>
           <w:i/>
@@ -6097,7 +5499,7 @@
     </w:p>
     <w:p>
       <w:pPr>
-        <w:spacing w:after="0"/>
+        <w:spacing w:after="0" w:line="240" w:lineRule="auto"/>
         <w:rPr>
           <w:rFonts w:ascii="Times New Roman" w:hAnsi="Times New Roman" w:cs="Times New Roman"/>
         </w:rPr>
@@ -6118,7 +5520,1183 @@
         </w:rPr>
       </w:pPr>
     </w:p>
+    <w:p>
+      <w:pPr>
+        <w:rPr>
+          <w:rFonts w:ascii="Times New Roman" w:hAnsi="Times New Roman" w:cs="Times New Roman"/>
+        </w:rPr>
+      </w:pPr>
+    </w:p>
+    <w:p>
+      <w:pPr>
+        <w:rPr>
+          <w:rFonts w:ascii="Times New Roman" w:hAnsi="Times New Roman" w:cs="Times New Roman"/>
+          <w:b/>
+        </w:rPr>
+      </w:pPr>
+      <w:r>
+        <w:rPr>
+          <w:rFonts w:ascii="Times New Roman" w:hAnsi="Times New Roman" w:cs="Times New Roman"/>
+          <w:b/>
+        </w:rPr>
+        <w:t>Funções</w:t>
+      </w:r>
+    </w:p>
+    <w:p>
+      <w:pPr>
+        <w:rPr>
+          <w:rFonts w:ascii="Times New Roman" w:hAnsi="Times New Roman" w:cs="Times New Roman"/>
+        </w:rPr>
+      </w:pPr>
+      <w:r>
+        <w:rPr>
+          <w:rFonts w:ascii="Times New Roman" w:hAnsi="Times New Roman" w:cs="Times New Roman"/>
+        </w:rPr>
+        <w:t>Funções são blocos de instrução para execução de uma determinada tarefa.</w:t>
+      </w:r>
+    </w:p>
+    <w:p>
+      <w:pPr>
+        <w:rPr>
+          <w:rFonts w:ascii="Times New Roman" w:hAnsi="Times New Roman" w:cs="Times New Roman"/>
+        </w:rPr>
+      </w:pPr>
+      <w:r>
+        <w:rPr>
+          <w:rFonts w:ascii="Times New Roman" w:hAnsi="Times New Roman" w:cs="Times New Roman"/>
+        </w:rPr>
+        <w:t>Modelo:</w:t>
+      </w:r>
+    </w:p>
+    <w:p>
+      <w:pPr>
+        <w:spacing w:after="0" w:line="240" w:lineRule="auto"/>
+        <w:rPr>
+          <w:rFonts w:ascii="Times New Roman" w:hAnsi="Times New Roman" w:cs="Times New Roman"/>
+          <w:i/>
+          <w:iCs/>
+        </w:rPr>
+      </w:pPr>
+      <w:proofErr w:type="spellStart"/>
+      <w:r>
+        <w:rPr>
+          <w:rFonts w:ascii="Times New Roman" w:hAnsi="Times New Roman" w:cs="Times New Roman"/>
+          <w:i/>
+          <w:iCs/>
+        </w:rPr>
+        <w:t>Function</w:t>
+      </w:r>
+      <w:proofErr w:type="spellEnd"/>
+      <w:r>
+        <w:rPr>
+          <w:rFonts w:ascii="Times New Roman" w:hAnsi="Times New Roman" w:cs="Times New Roman"/>
+          <w:i/>
+          <w:iCs/>
+        </w:rPr>
+        <w:t xml:space="preserve"> </w:t>
+      </w:r>
+      <w:proofErr w:type="spellStart"/>
+      <w:r>
+        <w:rPr>
+          <w:rFonts w:ascii="Times New Roman" w:hAnsi="Times New Roman" w:cs="Times New Roman"/>
+          <w:i/>
+          <w:iCs/>
+        </w:rPr>
+        <w:t>nomeDaFunlçao</w:t>
+      </w:r>
+      <w:proofErr w:type="spellEnd"/>
+      <w:r>
+        <w:rPr>
+          <w:rFonts w:ascii="Times New Roman" w:hAnsi="Times New Roman" w:cs="Times New Roman"/>
+          <w:i/>
+          <w:iCs/>
+        </w:rPr>
+        <w:t>(){</w:t>
+      </w:r>
+    </w:p>
+    <w:p>
+      <w:pPr>
+        <w:spacing w:after="0" w:line="240" w:lineRule="auto"/>
+        <w:rPr>
+          <w:rFonts w:ascii="Times New Roman" w:hAnsi="Times New Roman" w:cs="Times New Roman"/>
+          <w:i/>
+          <w:iCs/>
+        </w:rPr>
+      </w:pPr>
+      <w:r>
+        <w:rPr>
+          <w:rFonts w:ascii="Times New Roman" w:hAnsi="Times New Roman" w:cs="Times New Roman"/>
+          <w:i/>
+          <w:iCs/>
+        </w:rPr>
+        <w:tab/>
+        <w:t>${Instrução};</w:t>
+      </w:r>
+    </w:p>
+    <w:p>
+      <w:pPr>
+        <w:spacing w:after="0" w:line="240" w:lineRule="auto"/>
+        <w:rPr>
+          <w:rFonts w:ascii="Times New Roman" w:hAnsi="Times New Roman" w:cs="Times New Roman"/>
+          <w:i/>
+          <w:iCs/>
+        </w:rPr>
+      </w:pPr>
+      <w:r>
+        <w:rPr>
+          <w:rFonts w:ascii="Times New Roman" w:hAnsi="Times New Roman" w:cs="Times New Roman"/>
+          <w:i/>
+          <w:iCs/>
+        </w:rPr>
+        <w:tab/>
+        <w:t>}</w:t>
+      </w:r>
+    </w:p>
+    <w:p>
+      <w:pPr>
+        <w:spacing w:after="0" w:line="240" w:lineRule="auto"/>
+        <w:rPr>
+          <w:rFonts w:ascii="Times New Roman" w:hAnsi="Times New Roman" w:cs="Times New Roman"/>
+          <w:i/>
+          <w:iCs/>
+        </w:rPr>
+      </w:pPr>
+      <w:r>
+        <w:rPr>
+          <w:rFonts w:ascii="Times New Roman" w:hAnsi="Times New Roman" w:cs="Times New Roman"/>
+          <w:i/>
+          <w:iCs/>
+        </w:rPr>
+        <w:tab/>
+      </w:r>
+      <w:proofErr w:type="spellStart"/>
+      <w:r>
+        <w:rPr>
+          <w:rFonts w:ascii="Times New Roman" w:hAnsi="Times New Roman" w:cs="Times New Roman"/>
+          <w:i/>
+          <w:iCs/>
+        </w:rPr>
+        <w:t>nomeDaFunlçao</w:t>
+      </w:r>
+      <w:proofErr w:type="spellEnd"/>
+      <w:r>
+        <w:rPr>
+          <w:rFonts w:ascii="Times New Roman" w:hAnsi="Times New Roman" w:cs="Times New Roman"/>
+          <w:i/>
+          <w:iCs/>
+        </w:rPr>
+        <w:t>()</w:t>
+      </w:r>
+      <w:r>
+        <w:rPr>
+          <w:rFonts w:ascii="Times New Roman" w:hAnsi="Times New Roman" w:cs="Times New Roman"/>
+          <w:i/>
+          <w:iCs/>
+        </w:rPr>
+        <w:t>;</w:t>
+      </w:r>
+    </w:p>
+    <w:p>
+      <w:pPr>
+        <w:spacing w:after="0" w:line="240" w:lineRule="auto"/>
+        <w:rPr>
+          <w:rFonts w:ascii="Times New Roman" w:hAnsi="Times New Roman" w:cs="Times New Roman"/>
+          <w:i/>
+          <w:iCs/>
+        </w:rPr>
+      </w:pPr>
+    </w:p>
+    <w:p>
+      <w:pPr>
+        <w:spacing w:line="240" w:lineRule="auto"/>
+        <w:rPr>
+          <w:rFonts w:ascii="Times New Roman" w:hAnsi="Times New Roman" w:cs="Times New Roman"/>
+        </w:rPr>
+      </w:pPr>
+      <w:r>
+        <w:rPr>
+          <w:rFonts w:ascii="Times New Roman" w:hAnsi="Times New Roman" w:cs="Times New Roman"/>
+        </w:rPr>
+        <w:t>Exemplo de função com parâmetros:</w:t>
+      </w:r>
+    </w:p>
+    <w:p>
+      <w:pPr>
+        <w:spacing w:after="0" w:line="240" w:lineRule="auto"/>
+        <w:rPr>
+          <w:rFonts w:ascii="Times New Roman" w:hAnsi="Times New Roman" w:cs="Times New Roman"/>
+          <w:i/>
+          <w:iCs/>
+        </w:rPr>
+      </w:pPr>
+      <w:proofErr w:type="spellStart"/>
+      <w:r>
+        <w:rPr>
+          <w:rFonts w:ascii="Times New Roman" w:hAnsi="Times New Roman" w:cs="Times New Roman"/>
+          <w:i/>
+          <w:iCs/>
+        </w:rPr>
+        <w:t>function</w:t>
+      </w:r>
+      <w:proofErr w:type="spellEnd"/>
+      <w:r>
+        <w:rPr>
+          <w:rFonts w:ascii="Times New Roman" w:hAnsi="Times New Roman" w:cs="Times New Roman"/>
+          <w:i/>
+          <w:iCs/>
+        </w:rPr>
+        <w:t xml:space="preserve"> teste(x, y){</w:t>
+      </w:r>
+    </w:p>
+    <w:p>
+      <w:pPr>
+        <w:spacing w:after="0" w:line="240" w:lineRule="auto"/>
+        <w:rPr>
+          <w:rFonts w:ascii="Times New Roman" w:hAnsi="Times New Roman" w:cs="Times New Roman"/>
+          <w:i/>
+          <w:iCs/>
+        </w:rPr>
+      </w:pPr>
+      <w:r>
+        <w:rPr>
+          <w:rFonts w:ascii="Times New Roman" w:hAnsi="Times New Roman" w:cs="Times New Roman"/>
+          <w:i/>
+          <w:iCs/>
+        </w:rPr>
+        <w:t xml:space="preserve">    soma = x + y;</w:t>
+      </w:r>
+    </w:p>
+    <w:p>
+      <w:pPr>
+        <w:spacing w:after="0" w:line="240" w:lineRule="auto"/>
+        <w:rPr>
+          <w:rFonts w:ascii="Times New Roman" w:hAnsi="Times New Roman" w:cs="Times New Roman"/>
+          <w:i/>
+          <w:iCs/>
+        </w:rPr>
+      </w:pPr>
+      <w:r>
+        <w:rPr>
+          <w:rFonts w:ascii="Times New Roman" w:hAnsi="Times New Roman" w:cs="Times New Roman"/>
+          <w:i/>
+          <w:iCs/>
+        </w:rPr>
+        <w:t xml:space="preserve">    </w:t>
+      </w:r>
+      <w:proofErr w:type="spellStart"/>
+      <w:r>
+        <w:rPr>
+          <w:rFonts w:ascii="Times New Roman" w:hAnsi="Times New Roman" w:cs="Times New Roman"/>
+          <w:i/>
+          <w:iCs/>
+        </w:rPr>
+        <w:t>divisao</w:t>
+      </w:r>
+      <w:proofErr w:type="spellEnd"/>
+      <w:r>
+        <w:rPr>
+          <w:rFonts w:ascii="Times New Roman" w:hAnsi="Times New Roman" w:cs="Times New Roman"/>
+          <w:i/>
+          <w:iCs/>
+        </w:rPr>
+        <w:t xml:space="preserve"> = x/y;</w:t>
+      </w:r>
+    </w:p>
+    <w:p>
+      <w:pPr>
+        <w:spacing w:after="0" w:line="240" w:lineRule="auto"/>
+        <w:rPr>
+          <w:rFonts w:ascii="Times New Roman" w:hAnsi="Times New Roman" w:cs="Times New Roman"/>
+          <w:i/>
+          <w:iCs/>
+        </w:rPr>
+      </w:pPr>
+      <w:r>
+        <w:rPr>
+          <w:rFonts w:ascii="Times New Roman" w:hAnsi="Times New Roman" w:cs="Times New Roman"/>
+          <w:i/>
+          <w:iCs/>
+        </w:rPr>
+        <w:t xml:space="preserve">    console.log(soma);</w:t>
+      </w:r>
+    </w:p>
+    <w:p>
+      <w:pPr>
+        <w:spacing w:after="0" w:line="240" w:lineRule="auto"/>
+        <w:rPr>
+          <w:rFonts w:ascii="Times New Roman" w:hAnsi="Times New Roman" w:cs="Times New Roman"/>
+          <w:i/>
+          <w:iCs/>
+        </w:rPr>
+      </w:pPr>
+      <w:r>
+        <w:rPr>
+          <w:rFonts w:ascii="Times New Roman" w:hAnsi="Times New Roman" w:cs="Times New Roman"/>
+          <w:i/>
+          <w:iCs/>
+        </w:rPr>
+        <w:t xml:space="preserve">    console.log(</w:t>
+      </w:r>
+      <w:proofErr w:type="spellStart"/>
+      <w:r>
+        <w:rPr>
+          <w:rFonts w:ascii="Times New Roman" w:hAnsi="Times New Roman" w:cs="Times New Roman"/>
+          <w:i/>
+          <w:iCs/>
+        </w:rPr>
+        <w:t>divisao</w:t>
+      </w:r>
+      <w:proofErr w:type="spellEnd"/>
+      <w:r>
+        <w:rPr>
+          <w:rFonts w:ascii="Times New Roman" w:hAnsi="Times New Roman" w:cs="Times New Roman"/>
+          <w:i/>
+          <w:iCs/>
+        </w:rPr>
+        <w:t>);</w:t>
+      </w:r>
+    </w:p>
+    <w:p>
+      <w:pPr>
+        <w:spacing w:after="0" w:line="240" w:lineRule="auto"/>
+        <w:rPr>
+          <w:rFonts w:ascii="Times New Roman" w:hAnsi="Times New Roman" w:cs="Times New Roman"/>
+          <w:i/>
+          <w:iCs/>
+        </w:rPr>
+      </w:pPr>
+      <w:r>
+        <w:rPr>
+          <w:rFonts w:ascii="Times New Roman" w:hAnsi="Times New Roman" w:cs="Times New Roman"/>
+          <w:i/>
+          <w:iCs/>
+        </w:rPr>
+        <w:t>}</w:t>
+      </w:r>
+    </w:p>
+    <w:p>
+      <w:pPr>
+        <w:spacing w:after="0" w:line="240" w:lineRule="auto"/>
+        <w:rPr>
+          <w:rFonts w:ascii="Times New Roman" w:hAnsi="Times New Roman" w:cs="Times New Roman"/>
+          <w:i/>
+          <w:iCs/>
+        </w:rPr>
+      </w:pPr>
+    </w:p>
+    <w:p>
+      <w:pPr>
+        <w:spacing w:after="0" w:line="240" w:lineRule="auto"/>
+        <w:rPr>
+          <w:rFonts w:ascii="Times New Roman" w:hAnsi="Times New Roman" w:cs="Times New Roman"/>
+          <w:i/>
+          <w:iCs/>
+        </w:rPr>
+      </w:pPr>
+      <w:r>
+        <w:rPr>
+          <w:rFonts w:ascii="Times New Roman" w:hAnsi="Times New Roman" w:cs="Times New Roman"/>
+          <w:i/>
+          <w:iCs/>
+        </w:rPr>
+        <w:t>teste(4, 6);</w:t>
+      </w:r>
+    </w:p>
+    <w:p>
+      <w:pPr>
+        <w:spacing w:line="240" w:lineRule="auto"/>
+        <w:rPr>
+          <w:rFonts w:ascii="Times New Roman" w:hAnsi="Times New Roman" w:cs="Times New Roman"/>
+        </w:rPr>
+      </w:pPr>
+    </w:p>
+    <w:p>
+      <w:pPr>
+        <w:spacing w:line="240" w:lineRule="auto"/>
+        <w:rPr>
+          <w:rFonts w:ascii="Times New Roman" w:hAnsi="Times New Roman" w:cs="Times New Roman"/>
+        </w:rPr>
+      </w:pPr>
+      <w:r>
+        <w:rPr>
+          <w:rFonts w:ascii="Times New Roman" w:hAnsi="Times New Roman" w:cs="Times New Roman"/>
+        </w:rPr>
+        <w:t xml:space="preserve">Existem X tipos de funções: </w:t>
+      </w:r>
+    </w:p>
+    <w:p>
+      <w:pPr>
+        <w:spacing w:line="240" w:lineRule="auto"/>
+        <w:rPr>
+          <w:rFonts w:ascii="Times New Roman" w:hAnsi="Times New Roman" w:cs="Times New Roman"/>
+        </w:rPr>
+      </w:pPr>
+      <w:r>
+        <w:rPr>
+          <w:rFonts w:ascii="Times New Roman" w:hAnsi="Times New Roman" w:cs="Times New Roman"/>
+        </w:rPr>
+        <w:lastRenderedPageBreak/>
+        <w:t xml:space="preserve">Um tipo de funções são as </w:t>
+      </w:r>
+      <w:r>
+        <w:rPr>
+          <w:rFonts w:ascii="Times New Roman" w:hAnsi="Times New Roman" w:cs="Times New Roman"/>
+          <w:b/>
+          <w:bCs/>
+        </w:rPr>
+        <w:t>funções declarativas</w:t>
+      </w:r>
+      <w:r>
+        <w:rPr>
+          <w:rFonts w:ascii="Times New Roman" w:hAnsi="Times New Roman" w:cs="Times New Roman"/>
+        </w:rPr>
+        <w:t>, nelas é obrigatório que a função tenha um nome, caso contrário, no momento da execução será apresentado um erro.</w:t>
+      </w:r>
+    </w:p>
+    <w:p>
+      <w:pPr>
+        <w:spacing w:line="240" w:lineRule="auto"/>
+        <w:rPr>
+          <w:rFonts w:ascii="Times New Roman" w:hAnsi="Times New Roman" w:cs="Times New Roman"/>
+        </w:rPr>
+      </w:pPr>
+      <w:r>
+        <w:rPr>
+          <w:rFonts w:ascii="Times New Roman" w:hAnsi="Times New Roman" w:cs="Times New Roman"/>
+        </w:rPr>
+        <w:t>Exemplo:</w:t>
+      </w:r>
+    </w:p>
+    <w:p>
+      <w:pPr>
+        <w:spacing w:after="0" w:line="240" w:lineRule="auto"/>
+        <w:rPr>
+          <w:rFonts w:ascii="Times New Roman" w:hAnsi="Times New Roman" w:cs="Times New Roman"/>
+          <w:i/>
+          <w:iCs/>
+        </w:rPr>
+      </w:pPr>
+      <w:proofErr w:type="spellStart"/>
+      <w:r>
+        <w:rPr>
+          <w:rFonts w:ascii="Times New Roman" w:hAnsi="Times New Roman" w:cs="Times New Roman"/>
+          <w:i/>
+          <w:iCs/>
+        </w:rPr>
+        <w:t>function</w:t>
+      </w:r>
+      <w:proofErr w:type="spellEnd"/>
+      <w:r>
+        <w:rPr>
+          <w:rFonts w:ascii="Times New Roman" w:hAnsi="Times New Roman" w:cs="Times New Roman"/>
+          <w:i/>
+          <w:iCs/>
+        </w:rPr>
+        <w:t xml:space="preserve"> </w:t>
+      </w:r>
+      <w:r>
+        <w:rPr>
+          <w:rFonts w:ascii="Times New Roman" w:hAnsi="Times New Roman" w:cs="Times New Roman"/>
+          <w:i/>
+          <w:iCs/>
+        </w:rPr>
+        <w:t>declarativa</w:t>
+      </w:r>
+      <w:r>
+        <w:rPr>
+          <w:rFonts w:ascii="Times New Roman" w:hAnsi="Times New Roman" w:cs="Times New Roman"/>
+          <w:i/>
+          <w:iCs/>
+        </w:rPr>
+        <w:t>(x, y){</w:t>
+      </w:r>
+    </w:p>
+    <w:p>
+      <w:pPr>
+        <w:spacing w:after="0" w:line="240" w:lineRule="auto"/>
+        <w:rPr>
+          <w:rFonts w:ascii="Times New Roman" w:hAnsi="Times New Roman" w:cs="Times New Roman"/>
+          <w:i/>
+          <w:iCs/>
+        </w:rPr>
+      </w:pPr>
+      <w:r>
+        <w:rPr>
+          <w:rFonts w:ascii="Times New Roman" w:hAnsi="Times New Roman" w:cs="Times New Roman"/>
+          <w:i/>
+          <w:iCs/>
+        </w:rPr>
+        <w:t xml:space="preserve">    soma = x + y;</w:t>
+      </w:r>
+    </w:p>
+    <w:p>
+      <w:pPr>
+        <w:spacing w:after="0" w:line="240" w:lineRule="auto"/>
+        <w:rPr>
+          <w:rFonts w:ascii="Times New Roman" w:hAnsi="Times New Roman" w:cs="Times New Roman"/>
+          <w:i/>
+          <w:iCs/>
+        </w:rPr>
+      </w:pPr>
+      <w:r>
+        <w:rPr>
+          <w:rFonts w:ascii="Times New Roman" w:hAnsi="Times New Roman" w:cs="Times New Roman"/>
+          <w:i/>
+          <w:iCs/>
+        </w:rPr>
+        <w:t xml:space="preserve">    console.log(soma);</w:t>
+      </w:r>
+    </w:p>
+    <w:p>
+      <w:pPr>
+        <w:spacing w:after="0" w:line="240" w:lineRule="auto"/>
+        <w:rPr>
+          <w:rFonts w:ascii="Times New Roman" w:hAnsi="Times New Roman" w:cs="Times New Roman"/>
+          <w:i/>
+          <w:iCs/>
+        </w:rPr>
+      </w:pPr>
+      <w:r>
+        <w:rPr>
+          <w:rFonts w:ascii="Times New Roman" w:hAnsi="Times New Roman" w:cs="Times New Roman"/>
+          <w:i/>
+          <w:iCs/>
+        </w:rPr>
+        <w:t>}</w:t>
+      </w:r>
+      <w:r>
+        <w:rPr>
+          <w:rFonts w:ascii="Times New Roman" w:hAnsi="Times New Roman" w:cs="Times New Roman"/>
+          <w:i/>
+          <w:iCs/>
+        </w:rPr>
+        <w:t>;</w:t>
+      </w:r>
+    </w:p>
+    <w:p>
+      <w:pPr>
+        <w:spacing w:after="0" w:line="240" w:lineRule="auto"/>
+        <w:rPr>
+          <w:rFonts w:ascii="Times New Roman" w:hAnsi="Times New Roman" w:cs="Times New Roman"/>
+          <w:i/>
+          <w:iCs/>
+        </w:rPr>
+      </w:pPr>
+    </w:p>
+    <w:p>
+      <w:pPr>
+        <w:spacing w:after="0" w:line="240" w:lineRule="auto"/>
+        <w:rPr>
+          <w:rFonts w:ascii="Times New Roman" w:hAnsi="Times New Roman" w:cs="Times New Roman"/>
+          <w:i/>
+          <w:iCs/>
+        </w:rPr>
+      </w:pPr>
+      <w:r>
+        <w:rPr>
+          <w:rFonts w:ascii="Times New Roman" w:hAnsi="Times New Roman" w:cs="Times New Roman"/>
+          <w:i/>
+          <w:iCs/>
+        </w:rPr>
+        <w:t>declarativa</w:t>
+      </w:r>
+      <w:r>
+        <w:rPr>
+          <w:rFonts w:ascii="Times New Roman" w:hAnsi="Times New Roman" w:cs="Times New Roman"/>
+          <w:i/>
+          <w:iCs/>
+        </w:rPr>
+        <w:t xml:space="preserve"> </w:t>
+      </w:r>
+      <w:r>
+        <w:rPr>
+          <w:rFonts w:ascii="Times New Roman" w:hAnsi="Times New Roman" w:cs="Times New Roman"/>
+          <w:i/>
+          <w:iCs/>
+        </w:rPr>
+        <w:t>(4, 6);</w:t>
+      </w:r>
+    </w:p>
+    <w:p>
+      <w:pPr>
+        <w:spacing w:line="240" w:lineRule="auto"/>
+        <w:rPr>
+          <w:rFonts w:ascii="Times New Roman" w:hAnsi="Times New Roman" w:cs="Times New Roman"/>
+        </w:rPr>
+      </w:pPr>
+    </w:p>
+    <w:p>
+      <w:pPr>
+        <w:spacing w:line="240" w:lineRule="auto"/>
+        <w:rPr>
+          <w:rFonts w:ascii="Times New Roman" w:hAnsi="Times New Roman" w:cs="Times New Roman"/>
+        </w:rPr>
+      </w:pPr>
+      <w:r>
+        <w:rPr>
+          <w:rFonts w:ascii="Times New Roman" w:hAnsi="Times New Roman" w:cs="Times New Roman"/>
+        </w:rPr>
+        <w:t xml:space="preserve">Outro tipo de função são as </w:t>
+      </w:r>
+      <w:r>
+        <w:rPr>
+          <w:rFonts w:ascii="Times New Roman" w:hAnsi="Times New Roman" w:cs="Times New Roman"/>
+          <w:b/>
+          <w:bCs/>
+        </w:rPr>
+        <w:t>expressões de funções</w:t>
+      </w:r>
+      <w:r>
+        <w:rPr>
+          <w:rFonts w:ascii="Times New Roman" w:hAnsi="Times New Roman" w:cs="Times New Roman"/>
+        </w:rPr>
+        <w:t xml:space="preserve"> </w:t>
+      </w:r>
+      <w:r>
+        <w:rPr>
+          <w:rFonts w:ascii="Times New Roman" w:hAnsi="Times New Roman" w:cs="Times New Roman"/>
+        </w:rPr>
+        <w:t>que são atribuídas à expressões, nesse caso a nomeação é opcional, pois o JS atribui à função o nome da variável.</w:t>
+      </w:r>
+    </w:p>
+    <w:p>
+      <w:pPr>
+        <w:spacing w:line="240" w:lineRule="auto"/>
+        <w:rPr>
+          <w:rFonts w:ascii="Times New Roman" w:hAnsi="Times New Roman" w:cs="Times New Roman"/>
+        </w:rPr>
+      </w:pPr>
+      <w:r>
+        <w:rPr>
+          <w:rFonts w:ascii="Times New Roman" w:hAnsi="Times New Roman" w:cs="Times New Roman"/>
+        </w:rPr>
+        <w:t>Exemplo:</w:t>
+      </w:r>
+    </w:p>
+    <w:p>
+      <w:pPr>
+        <w:spacing w:after="0" w:line="240" w:lineRule="auto"/>
+        <w:rPr>
+          <w:rFonts w:ascii="Times New Roman" w:hAnsi="Times New Roman" w:cs="Times New Roman"/>
+          <w:i/>
+          <w:iCs/>
+        </w:rPr>
+      </w:pPr>
+      <w:r>
+        <w:rPr>
+          <w:rFonts w:ascii="Times New Roman" w:hAnsi="Times New Roman" w:cs="Times New Roman"/>
+          <w:i/>
+          <w:iCs/>
+        </w:rPr>
+        <w:t xml:space="preserve">var função1 = </w:t>
+      </w:r>
+      <w:proofErr w:type="spellStart"/>
+      <w:r>
+        <w:rPr>
+          <w:rFonts w:ascii="Times New Roman" w:hAnsi="Times New Roman" w:cs="Times New Roman"/>
+          <w:i/>
+          <w:iCs/>
+        </w:rPr>
+        <w:t>function</w:t>
+      </w:r>
+      <w:proofErr w:type="spellEnd"/>
+      <w:r>
+        <w:rPr>
+          <w:rFonts w:ascii="Times New Roman" w:hAnsi="Times New Roman" w:cs="Times New Roman"/>
+          <w:i/>
+          <w:iCs/>
+        </w:rPr>
+        <w:t xml:space="preserve"> (x, y){</w:t>
+      </w:r>
+    </w:p>
+    <w:p>
+      <w:pPr>
+        <w:spacing w:after="0" w:line="240" w:lineRule="auto"/>
+        <w:rPr>
+          <w:rFonts w:ascii="Times New Roman" w:hAnsi="Times New Roman" w:cs="Times New Roman"/>
+          <w:i/>
+          <w:iCs/>
+        </w:rPr>
+      </w:pPr>
+      <w:r>
+        <w:rPr>
+          <w:rFonts w:ascii="Times New Roman" w:hAnsi="Times New Roman" w:cs="Times New Roman"/>
+          <w:i/>
+          <w:iCs/>
+        </w:rPr>
+        <w:t xml:space="preserve">    </w:t>
+      </w:r>
+      <w:r>
+        <w:rPr>
+          <w:rFonts w:ascii="Times New Roman" w:hAnsi="Times New Roman" w:cs="Times New Roman"/>
+          <w:i/>
+          <w:iCs/>
+        </w:rPr>
+        <w:tab/>
+      </w:r>
+      <w:r>
+        <w:rPr>
+          <w:rFonts w:ascii="Times New Roman" w:hAnsi="Times New Roman" w:cs="Times New Roman"/>
+          <w:i/>
+          <w:iCs/>
+        </w:rPr>
+        <w:tab/>
+      </w:r>
+      <w:r>
+        <w:rPr>
+          <w:rFonts w:ascii="Times New Roman" w:hAnsi="Times New Roman" w:cs="Times New Roman"/>
+          <w:i/>
+          <w:iCs/>
+        </w:rPr>
+        <w:t>soma = x + y;</w:t>
+      </w:r>
+    </w:p>
+    <w:p>
+      <w:pPr>
+        <w:spacing w:after="0" w:line="240" w:lineRule="auto"/>
+        <w:rPr>
+          <w:rFonts w:ascii="Times New Roman" w:hAnsi="Times New Roman" w:cs="Times New Roman"/>
+          <w:i/>
+          <w:iCs/>
+        </w:rPr>
+      </w:pPr>
+      <w:r>
+        <w:rPr>
+          <w:rFonts w:ascii="Times New Roman" w:hAnsi="Times New Roman" w:cs="Times New Roman"/>
+          <w:i/>
+          <w:iCs/>
+        </w:rPr>
+        <w:t xml:space="preserve">    </w:t>
+      </w:r>
+      <w:r>
+        <w:rPr>
+          <w:rFonts w:ascii="Times New Roman" w:hAnsi="Times New Roman" w:cs="Times New Roman"/>
+          <w:i/>
+          <w:iCs/>
+        </w:rPr>
+        <w:tab/>
+      </w:r>
+      <w:r>
+        <w:rPr>
+          <w:rFonts w:ascii="Times New Roman" w:hAnsi="Times New Roman" w:cs="Times New Roman"/>
+          <w:i/>
+          <w:iCs/>
+        </w:rPr>
+        <w:tab/>
+      </w:r>
+      <w:r>
+        <w:rPr>
+          <w:rFonts w:ascii="Times New Roman" w:hAnsi="Times New Roman" w:cs="Times New Roman"/>
+          <w:i/>
+          <w:iCs/>
+        </w:rPr>
+        <w:t>console.log(soma);</w:t>
+      </w:r>
+    </w:p>
+    <w:p>
+      <w:pPr>
+        <w:spacing w:after="0" w:line="240" w:lineRule="auto"/>
+        <w:rPr>
+          <w:rFonts w:ascii="Times New Roman" w:hAnsi="Times New Roman" w:cs="Times New Roman"/>
+          <w:i/>
+          <w:iCs/>
+        </w:rPr>
+      </w:pPr>
+      <w:r>
+        <w:rPr>
+          <w:rFonts w:ascii="Times New Roman" w:hAnsi="Times New Roman" w:cs="Times New Roman"/>
+          <w:i/>
+          <w:iCs/>
+        </w:rPr>
+        <w:t>}</w:t>
+      </w:r>
+      <w:r>
+        <w:rPr>
+          <w:rFonts w:ascii="Times New Roman" w:hAnsi="Times New Roman" w:cs="Times New Roman"/>
+          <w:i/>
+          <w:iCs/>
+        </w:rPr>
+        <w:t>;</w:t>
+      </w:r>
+    </w:p>
+    <w:p>
+      <w:pPr>
+        <w:spacing w:after="0" w:line="240" w:lineRule="auto"/>
+        <w:rPr>
+          <w:rFonts w:ascii="Times New Roman" w:hAnsi="Times New Roman" w:cs="Times New Roman"/>
+          <w:i/>
+          <w:iCs/>
+        </w:rPr>
+      </w:pPr>
+    </w:p>
+    <w:p>
+      <w:pPr>
+        <w:spacing w:after="0" w:line="240" w:lineRule="auto"/>
+        <w:rPr>
+          <w:rFonts w:ascii="Times New Roman" w:hAnsi="Times New Roman" w:cs="Times New Roman"/>
+          <w:i/>
+          <w:iCs/>
+        </w:rPr>
+      </w:pPr>
+      <w:r>
+        <w:rPr>
+          <w:rFonts w:ascii="Times New Roman" w:hAnsi="Times New Roman" w:cs="Times New Roman"/>
+          <w:i/>
+          <w:iCs/>
+        </w:rPr>
+        <w:t>declarativa</w:t>
+      </w:r>
+      <w:r>
+        <w:rPr>
+          <w:rFonts w:ascii="Times New Roman" w:hAnsi="Times New Roman" w:cs="Times New Roman"/>
+          <w:i/>
+          <w:iCs/>
+        </w:rPr>
+        <w:t xml:space="preserve"> (4, 6);</w:t>
+      </w:r>
+    </w:p>
+    <w:p>
+      <w:pPr>
+        <w:spacing w:line="240" w:lineRule="auto"/>
+        <w:rPr>
+          <w:rFonts w:ascii="Times New Roman" w:hAnsi="Times New Roman" w:cs="Times New Roman"/>
+        </w:rPr>
+      </w:pPr>
+    </w:p>
+    <w:p>
+      <w:pPr>
+        <w:spacing w:line="240" w:lineRule="auto"/>
+        <w:rPr>
+          <w:rFonts w:ascii="Times New Roman" w:hAnsi="Times New Roman" w:cs="Times New Roman"/>
+        </w:rPr>
+      </w:pPr>
+      <w:r>
+        <w:rPr>
+          <w:rFonts w:ascii="Times New Roman" w:hAnsi="Times New Roman" w:cs="Times New Roman"/>
+        </w:rPr>
+        <w:t xml:space="preserve">O último tipo é a </w:t>
+      </w:r>
+      <w:r>
+        <w:rPr>
+          <w:rFonts w:ascii="Times New Roman" w:hAnsi="Times New Roman" w:cs="Times New Roman"/>
+          <w:b/>
+          <w:bCs/>
+        </w:rPr>
+        <w:t xml:space="preserve">Arrow </w:t>
+      </w:r>
+      <w:proofErr w:type="spellStart"/>
+      <w:r>
+        <w:rPr>
+          <w:rFonts w:ascii="Times New Roman" w:hAnsi="Times New Roman" w:cs="Times New Roman"/>
+          <w:b/>
+          <w:bCs/>
+        </w:rPr>
+        <w:t>Function</w:t>
+      </w:r>
+      <w:proofErr w:type="spellEnd"/>
+      <w:r>
+        <w:rPr>
+          <w:rFonts w:ascii="Times New Roman" w:hAnsi="Times New Roman" w:cs="Times New Roman"/>
+        </w:rPr>
+        <w:t xml:space="preserve"> que são funções com sintaxe curta. Elas sempre serão anônimas e portanto não podem ser nomeadas. A estrutura é um pouco diferente também, sendo declarada com parênteses e </w:t>
+      </w:r>
+      <w:proofErr w:type="spellStart"/>
+      <w:r>
+        <w:rPr>
+          <w:rFonts w:ascii="Times New Roman" w:hAnsi="Times New Roman" w:cs="Times New Roman"/>
+        </w:rPr>
+        <w:t>arrow</w:t>
+      </w:r>
+      <w:proofErr w:type="spellEnd"/>
+      <w:r>
+        <w:rPr>
+          <w:rFonts w:ascii="Times New Roman" w:hAnsi="Times New Roman" w:cs="Times New Roman"/>
+        </w:rPr>
+        <w:t xml:space="preserve"> (=&gt;)</w:t>
+      </w:r>
+    </w:p>
+    <w:p>
+      <w:pPr>
+        <w:spacing w:line="240" w:lineRule="auto"/>
+        <w:rPr>
+          <w:rFonts w:ascii="Times New Roman" w:hAnsi="Times New Roman" w:cs="Times New Roman"/>
+        </w:rPr>
+      </w:pPr>
+      <w:r>
+        <w:rPr>
+          <w:rFonts w:ascii="Times New Roman" w:hAnsi="Times New Roman" w:cs="Times New Roman"/>
+        </w:rPr>
+        <w:t>Exemplo:</w:t>
+      </w:r>
+    </w:p>
+    <w:p>
+      <w:pPr>
+        <w:spacing w:after="0" w:line="240" w:lineRule="auto"/>
+        <w:rPr>
+          <w:rFonts w:ascii="Times New Roman" w:hAnsi="Times New Roman" w:cs="Times New Roman"/>
+          <w:i/>
+          <w:iCs/>
+        </w:rPr>
+      </w:pPr>
+      <w:r>
+        <w:rPr>
+          <w:rFonts w:ascii="Times New Roman" w:hAnsi="Times New Roman" w:cs="Times New Roman"/>
+          <w:i/>
+          <w:iCs/>
+        </w:rPr>
+        <w:t>var função</w:t>
+      </w:r>
+      <w:r>
+        <w:rPr>
+          <w:rFonts w:ascii="Times New Roman" w:hAnsi="Times New Roman" w:cs="Times New Roman"/>
+          <w:i/>
+          <w:iCs/>
+        </w:rPr>
+        <w:t>2</w:t>
+      </w:r>
+      <w:r>
+        <w:rPr>
+          <w:rFonts w:ascii="Times New Roman" w:hAnsi="Times New Roman" w:cs="Times New Roman"/>
+          <w:i/>
+          <w:iCs/>
+        </w:rPr>
+        <w:t xml:space="preserve"> = </w:t>
+      </w:r>
+      <w:r>
+        <w:rPr>
+          <w:rFonts w:ascii="Times New Roman" w:hAnsi="Times New Roman" w:cs="Times New Roman"/>
+          <w:i/>
+          <w:iCs/>
+        </w:rPr>
+        <w:t>(x, y)</w:t>
+      </w:r>
+      <w:r>
+        <w:rPr>
+          <w:rFonts w:ascii="Times New Roman" w:hAnsi="Times New Roman" w:cs="Times New Roman"/>
+          <w:i/>
+          <w:iCs/>
+        </w:rPr>
+        <w:t>=&gt;</w:t>
+      </w:r>
+      <w:r>
+        <w:rPr>
+          <w:rFonts w:ascii="Times New Roman" w:hAnsi="Times New Roman" w:cs="Times New Roman"/>
+          <w:i/>
+          <w:iCs/>
+        </w:rPr>
+        <w:t>{</w:t>
+      </w:r>
+    </w:p>
+    <w:p>
+      <w:pPr>
+        <w:spacing w:after="0" w:line="240" w:lineRule="auto"/>
+        <w:rPr>
+          <w:rFonts w:ascii="Times New Roman" w:hAnsi="Times New Roman" w:cs="Times New Roman"/>
+          <w:i/>
+          <w:iCs/>
+        </w:rPr>
+      </w:pPr>
+      <w:r>
+        <w:rPr>
+          <w:rFonts w:ascii="Times New Roman" w:hAnsi="Times New Roman" w:cs="Times New Roman"/>
+          <w:i/>
+          <w:iCs/>
+        </w:rPr>
+        <w:t xml:space="preserve">    </w:t>
+      </w:r>
+      <w:r>
+        <w:rPr>
+          <w:rFonts w:ascii="Times New Roman" w:hAnsi="Times New Roman" w:cs="Times New Roman"/>
+          <w:i/>
+          <w:iCs/>
+        </w:rPr>
+        <w:tab/>
+      </w:r>
+      <w:r>
+        <w:rPr>
+          <w:rFonts w:ascii="Times New Roman" w:hAnsi="Times New Roman" w:cs="Times New Roman"/>
+          <w:i/>
+          <w:iCs/>
+        </w:rPr>
+        <w:tab/>
+      </w:r>
+      <w:r>
+        <w:rPr>
+          <w:rFonts w:ascii="Times New Roman" w:hAnsi="Times New Roman" w:cs="Times New Roman"/>
+          <w:i/>
+          <w:iCs/>
+        </w:rPr>
+        <w:t>soma = x + y;</w:t>
+      </w:r>
+    </w:p>
+    <w:p>
+      <w:pPr>
+        <w:spacing w:after="0" w:line="240" w:lineRule="auto"/>
+        <w:rPr>
+          <w:rFonts w:ascii="Times New Roman" w:hAnsi="Times New Roman" w:cs="Times New Roman"/>
+          <w:i/>
+          <w:iCs/>
+        </w:rPr>
+      </w:pPr>
+      <w:r>
+        <w:rPr>
+          <w:rFonts w:ascii="Times New Roman" w:hAnsi="Times New Roman" w:cs="Times New Roman"/>
+          <w:i/>
+          <w:iCs/>
+        </w:rPr>
+        <w:t xml:space="preserve">    </w:t>
+      </w:r>
+      <w:r>
+        <w:rPr>
+          <w:rFonts w:ascii="Times New Roman" w:hAnsi="Times New Roman" w:cs="Times New Roman"/>
+          <w:i/>
+          <w:iCs/>
+        </w:rPr>
+        <w:tab/>
+      </w:r>
+      <w:r>
+        <w:rPr>
+          <w:rFonts w:ascii="Times New Roman" w:hAnsi="Times New Roman" w:cs="Times New Roman"/>
+          <w:i/>
+          <w:iCs/>
+        </w:rPr>
+        <w:tab/>
+      </w:r>
+      <w:r>
+        <w:rPr>
+          <w:rFonts w:ascii="Times New Roman" w:hAnsi="Times New Roman" w:cs="Times New Roman"/>
+          <w:i/>
+          <w:iCs/>
+        </w:rPr>
+        <w:t>console.log(soma);</w:t>
+      </w:r>
+    </w:p>
+    <w:p>
+      <w:pPr>
+        <w:spacing w:after="0" w:line="240" w:lineRule="auto"/>
+        <w:rPr>
+          <w:rFonts w:ascii="Times New Roman" w:hAnsi="Times New Roman" w:cs="Times New Roman"/>
+          <w:i/>
+          <w:iCs/>
+        </w:rPr>
+      </w:pPr>
+      <w:r>
+        <w:rPr>
+          <w:rFonts w:ascii="Times New Roman" w:hAnsi="Times New Roman" w:cs="Times New Roman"/>
+          <w:i/>
+          <w:iCs/>
+        </w:rPr>
+        <w:t>}</w:t>
+      </w:r>
+      <w:r>
+        <w:rPr>
+          <w:rFonts w:ascii="Times New Roman" w:hAnsi="Times New Roman" w:cs="Times New Roman"/>
+          <w:i/>
+          <w:iCs/>
+        </w:rPr>
+        <w:t>;</w:t>
+      </w:r>
+    </w:p>
+    <w:p>
+      <w:pPr>
+        <w:spacing w:after="0" w:line="240" w:lineRule="auto"/>
+        <w:rPr>
+          <w:rFonts w:ascii="Times New Roman" w:hAnsi="Times New Roman" w:cs="Times New Roman"/>
+          <w:i/>
+          <w:iCs/>
+        </w:rPr>
+      </w:pPr>
+    </w:p>
+    <w:p>
+      <w:pPr>
+        <w:spacing w:after="0" w:line="240" w:lineRule="auto"/>
+        <w:rPr>
+          <w:rFonts w:ascii="Times New Roman" w:hAnsi="Times New Roman" w:cs="Times New Roman"/>
+          <w:i/>
+          <w:iCs/>
+        </w:rPr>
+      </w:pPr>
+      <w:r>
+        <w:rPr>
+          <w:rFonts w:ascii="Times New Roman" w:hAnsi="Times New Roman" w:cs="Times New Roman"/>
+          <w:i/>
+          <w:iCs/>
+        </w:rPr>
+        <w:t>declarativa</w:t>
+      </w:r>
+      <w:r>
+        <w:rPr>
+          <w:rFonts w:ascii="Times New Roman" w:hAnsi="Times New Roman" w:cs="Times New Roman"/>
+          <w:i/>
+          <w:iCs/>
+        </w:rPr>
+        <w:t xml:space="preserve"> (4, 6);</w:t>
+      </w:r>
+    </w:p>
+    <w:p>
+      <w:pPr>
+        <w:spacing w:line="240" w:lineRule="auto"/>
+        <w:rPr>
+          <w:rFonts w:ascii="Times New Roman" w:hAnsi="Times New Roman" w:cs="Times New Roman"/>
+        </w:rPr>
+      </w:pPr>
+    </w:p>
+    <w:p>
+      <w:pPr>
+        <w:spacing w:line="240" w:lineRule="auto"/>
+        <w:rPr>
+          <w:rFonts w:ascii="Times New Roman" w:hAnsi="Times New Roman" w:cs="Times New Roman"/>
+        </w:rPr>
+      </w:pPr>
+      <w:r>
+        <w:rPr>
+          <w:rFonts w:ascii="Times New Roman" w:hAnsi="Times New Roman" w:cs="Times New Roman"/>
+        </w:rPr>
+        <w:t>:</w:t>
+      </w:r>
+    </w:p>
+    <w:p>
+      <w:pPr>
+        <w:spacing w:line="240" w:lineRule="auto"/>
+        <w:rPr>
+          <w:rFonts w:ascii="Times New Roman" w:hAnsi="Times New Roman" w:cs="Times New Roman"/>
+        </w:rPr>
+      </w:pPr>
+    </w:p>
+    <w:p>
+      <w:pPr>
+        <w:spacing w:line="240" w:lineRule="auto"/>
+        <w:rPr>
+          <w:rFonts w:ascii="Times New Roman" w:hAnsi="Times New Roman" w:cs="Times New Roman"/>
+        </w:rPr>
+      </w:pPr>
+    </w:p>
+    <w:p>
+      <w:pPr>
+        <w:spacing w:line="240" w:lineRule="auto"/>
+        <w:rPr>
+          <w:rFonts w:ascii="Times New Roman" w:hAnsi="Times New Roman" w:cs="Times New Roman"/>
+        </w:rPr>
+      </w:pPr>
+    </w:p>
+    <w:p>
+      <w:pPr>
+        <w:spacing w:line="240" w:lineRule="auto"/>
+        <w:rPr>
+          <w:rFonts w:ascii="Times New Roman" w:hAnsi="Times New Roman" w:cs="Times New Roman"/>
+        </w:rPr>
+      </w:pPr>
+    </w:p>
+    <w:p>
+      <w:pPr>
+        <w:spacing w:line="240" w:lineRule="auto"/>
+        <w:rPr>
+          <w:rFonts w:ascii="Times New Roman" w:hAnsi="Times New Roman" w:cs="Times New Roman"/>
+        </w:rPr>
+      </w:pPr>
+    </w:p>
     <w:sectPr>
+      <w:type w:val="continuous"/>
       <w:pgSz w:w="11906" w:h="16838"/>
       <w:pgMar w:top="1417" w:right="1701" w:bottom="1417" w:left="1701" w:header="708" w:footer="708" w:gutter="0"/>
       <w:cols w:space="708"/>

</xml_diff>